<commit_message>
Prima parte RAD: Requirements and Use Cases
</commit_message>
<xml_diff>
--- a/Deliverables/RAD_SummerCenter_P1.docx
+++ b/Deliverables/RAD_SummerCenter_P1.docx
@@ -155,7 +155,7 @@
               </wp:inline>
             </w:drawing>
           </mc:Choice>
-          <mc:Fallback xmlns:a="http://schemas.openxmlformats.org/drawingml/2006/main" xmlns:pic="http://schemas.openxmlformats.org/drawingml/2006/picture" xmlns:a14="http://schemas.microsoft.com/office/drawing/2010/main" xmlns:wp14="http://schemas.microsoft.com/office/word/2010/wordml" xmlns:arto="http://schemas.microsoft.com/office/word/2006/arto">
+          <mc:Fallback xmlns:arto="http://schemas.microsoft.com/office/word/2006/arto" xmlns:wp14="http://schemas.microsoft.com/office/word/2010/wordml" xmlns:a14="http://schemas.microsoft.com/office/drawing/2010/main" xmlns:pic="http://schemas.openxmlformats.org/drawingml/2006/picture" xmlns:a="http://schemas.openxmlformats.org/drawingml/2006/main">
             <w:pict w14:anchorId="148AFB24">
               <v:group id="Group 9" style="width:417pt;height:172.85pt;mso-position-horizontal-relative:char;mso-position-vertical-relative:line" coordsize="9221,3822" o:spid="_x0000_s1026" w14:anchorId="0357ED4B" o:gfxdata="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">
                 <v:shapetype id="_x0000_t75" coordsize="21600,21600" filled="f" stroked="f" o:spt="75" o:preferrelative="t" path="m@4@5l@4@11@9@11@9@5xe">
@@ -822,7 +822,6 @@
                 <w:bCs/>
               </w:rPr>
             </w:pPr>
-            <w:proofErr w:type="spellStart"/>
             <w:r>
               <w:rPr>
                 <w:b/>
@@ -832,7 +831,6 @@
               </w:rPr>
               <w:t>Donnarumma</w:t>
             </w:r>
-            <w:proofErr w:type="spellEnd"/>
           </w:p>
         </w:tc>
         <w:tc>
@@ -2551,39 +2549,7 @@
           <w:rFonts w:ascii="Calibri Light" w:eastAsia="Times New Roman" w:hAnsi="Calibri Light" w:cs="Calibri Light"/>
           <w:lang w:eastAsia="it-IT"/>
         </w:rPr>
-        <w:t>La nostra proposta si basa sulla realizzazione di una web </w:t>
-      </w:r>
-      <w:proofErr w:type="spellStart"/>
-      <w:r>
-        <w:rPr>
-          <w:rFonts w:ascii="Calibri Light" w:eastAsia="Times New Roman" w:hAnsi="Calibri Light" w:cs="Calibri Light"/>
-          <w:lang w:eastAsia="it-IT"/>
-        </w:rPr>
-        <w:t>application</w:t>
-      </w:r>
-      <w:proofErr w:type="spellEnd"/>
-      <w:r>
-        <w:rPr>
-          <w:rFonts w:ascii="Calibri Light" w:eastAsia="Times New Roman" w:hAnsi="Calibri Light" w:cs="Calibri Light"/>
-          <w:lang w:eastAsia="it-IT"/>
-        </w:rPr>
-        <w:t> “</w:t>
-      </w:r>
-      <w:proofErr w:type="spellStart"/>
-      <w:r>
-        <w:rPr>
-          <w:rFonts w:ascii="Calibri Light" w:eastAsia="Times New Roman" w:hAnsi="Calibri Light" w:cs="Calibri Light"/>
-          <w:lang w:eastAsia="it-IT"/>
-        </w:rPr>
-        <w:t>Summer</w:t>
-      </w:r>
-      <w:proofErr w:type="spellEnd"/>
-      <w:r>
-        <w:rPr>
-          <w:rFonts w:ascii="Calibri Light" w:eastAsia="Times New Roman" w:hAnsi="Calibri Light" w:cs="Calibri Light"/>
-          <w:lang w:eastAsia="it-IT"/>
-        </w:rPr>
-        <w:t> Center” volto all’automatizzazione della compilazione dei moduli riguardanti i genitori, i bambini, le prenotazioni e alla gestione della segreteria per risolvere i problemi dell’errata compilazione dei moduli e del sistema di pagamento. </w:t>
+        <w:t>La nostra proposta si basa sulla realizzazione di una web application “Summer Center” volto all’automatizzazione della compilazione dei moduli riguardanti i genitori, i bambini, le prenotazioni e alla gestione della segreteria per risolvere i problemi dell’errata compilazione dei moduli e del sistema di pagamento. </w:t>
       </w:r>
     </w:p>
     <w:p>
@@ -2719,23 +2685,7 @@
           <w:rFonts w:ascii="Calibri Light"/>
           <w:lang w:bidi="it-IT"/>
         </w:rPr>
-        <w:t xml:space="preserve">apposita </w:t>
-      </w:r>
-      <w:proofErr w:type="spellStart"/>
-      <w:r>
-        <w:rPr>
-          <w:rFonts w:ascii="Calibri Light"/>
-          <w:lang w:bidi="it-IT"/>
-        </w:rPr>
-        <w:t>dashboard</w:t>
-      </w:r>
-      <w:proofErr w:type="spellEnd"/>
-      <w:r>
-        <w:rPr>
-          <w:rFonts w:ascii="Calibri Light"/>
-          <w:lang w:bidi="it-IT"/>
-        </w:rPr>
-        <w:t xml:space="preserve"> dove potr</w:t>
+        <w:t>apposita dashboard dove potr</w:t>
       </w:r>
       <w:r>
         <w:rPr>
@@ -2920,41 +2870,13 @@
           <w:szCs w:val="24"/>
         </w:rPr>
       </w:pPr>
-      <w:proofErr w:type="spellStart"/>
       <w:r>
         <w:rPr>
           <w:rFonts w:ascii="Calibri Light" w:hAnsi="Calibri Light" w:cs="Calibri Light"/>
           <w:sz w:val="24"/>
           <w:szCs w:val="24"/>
         </w:rPr>
-        <w:t>Summer</w:t>
-      </w:r>
-      <w:proofErr w:type="spellEnd"/>
-      <w:r>
-        <w:rPr>
-          <w:rFonts w:ascii="Calibri Light" w:hAnsi="Calibri Light" w:cs="Calibri Light"/>
-          <w:sz w:val="24"/>
-          <w:szCs w:val="24"/>
-        </w:rPr>
-        <w:t xml:space="preserve"> Center è una web </w:t>
-      </w:r>
-      <w:proofErr w:type="spellStart"/>
-      <w:r>
-        <w:rPr>
-          <w:rFonts w:ascii="Calibri Light" w:hAnsi="Calibri Light" w:cs="Calibri Light"/>
-          <w:sz w:val="24"/>
-          <w:szCs w:val="24"/>
-        </w:rPr>
-        <w:t>application</w:t>
-      </w:r>
-      <w:proofErr w:type="spellEnd"/>
-      <w:r>
-        <w:rPr>
-          <w:rFonts w:ascii="Calibri Light" w:hAnsi="Calibri Light" w:cs="Calibri Light"/>
-          <w:sz w:val="24"/>
-          <w:szCs w:val="24"/>
-        </w:rPr>
-        <w:t xml:space="preserve"> che deve essere progettata per rispondere efficacemente alle esigenze degli utenti finali, quali: genitori, segreteria e responsabile.</w:t>
+        <w:t>Summer Center è una web application che deve essere progettata per rispondere efficacemente alle esigenze degli utenti finali, quali: genitori, segreteria e responsabile.</w:t>
       </w:r>
     </w:p>
     <w:p>
@@ -3033,14 +2955,12 @@
           <w:rFonts w:ascii="Calibri Light" w:hAnsi="Calibri Light" w:cs="Calibri Light"/>
         </w:rPr>
       </w:pPr>
-      <w:proofErr w:type="spellStart"/>
       <w:r>
         <w:rPr>
           <w:rFonts w:ascii="Calibri Light" w:hAnsi="Calibri Light" w:cs="Calibri Light"/>
         </w:rPr>
         <w:t>SummerCenter</w:t>
       </w:r>
-      <w:proofErr w:type="spellEnd"/>
       <w:r>
         <w:rPr>
           <w:rFonts w:ascii="Calibri Light" w:hAnsi="Calibri Light" w:cs="Calibri Light"/>
@@ -3208,23 +3128,7 @@
           <w:rFonts w:ascii="Calibri Light" w:hAnsi="Calibri Light" w:cs="Calibri Light"/>
           <w:sz w:val="24"/>
         </w:rPr>
-        <w:t xml:space="preserve">valutare una prenotazione, aggiungere note alla stessa, scegliere il rimborso per una prenotazione annullata e controllare la prenotazione tramite il </w:t>
-      </w:r>
-      <w:proofErr w:type="spellStart"/>
-      <w:r>
-        <w:rPr>
-          <w:rFonts w:ascii="Calibri Light" w:hAnsi="Calibri Light" w:cs="Calibri Light"/>
-          <w:sz w:val="24"/>
-        </w:rPr>
-        <w:t>Qr</w:t>
-      </w:r>
-      <w:proofErr w:type="spellEnd"/>
-      <w:r>
-        <w:rPr>
-          <w:rFonts w:ascii="Calibri Light" w:hAnsi="Calibri Light" w:cs="Calibri Light"/>
-          <w:sz w:val="24"/>
-        </w:rPr>
-        <w:t xml:space="preserve"> Code che esibirà l’utente al momento dell’accesso al centro.</w:t>
+        <w:t>valutare una prenotazione, aggiungere note alla stessa, scegliere il rimborso per una prenotazione annullata e controllare la prenotazione tramite il Qr Code che esibirà l’utente al momento dell’accesso al centro.</w:t>
       </w:r>
     </w:p>
     <w:p>
@@ -3349,21 +3253,7 @@
         <w:rPr>
           <w:rFonts w:ascii="Calibri Light" w:hAnsi="Calibri Light" w:cs="Calibri Light"/>
         </w:rPr>
-        <w:t>Quando il genitore vuole accedere per la prima volta al sistema, </w:t>
-      </w:r>
-      <w:proofErr w:type="spellStart"/>
-      <w:r>
-        <w:rPr>
-          <w:rFonts w:ascii="Calibri Light" w:hAnsi="Calibri Light" w:cs="Calibri Light"/>
-        </w:rPr>
-        <w:t>Summer</w:t>
-      </w:r>
-      <w:proofErr w:type="spellEnd"/>
-      <w:r>
-        <w:rPr>
-          <w:rFonts w:ascii="Calibri Light" w:hAnsi="Calibri Light" w:cs="Calibri Light"/>
-        </w:rPr>
-        <w:t> Center deve permettere la registrazione dell'account e la verifica dell’account, per poter effettuare successivamente l'accesso al sistema stesso. </w:t>
+        <w:t>Quando il genitore vuole accedere per la prima volta al sistema, Summer Center deve permettere la registrazione dell'account e la verifica dell’account, per poter effettuare successivamente l'accesso al sistema stesso. </w:t>
       </w:r>
     </w:p>
     <w:p>
@@ -3499,21 +3389,7 @@
         <w:rPr>
           <w:rFonts w:ascii="Calibri Light" w:hAnsi="Calibri Light" w:cs="Calibri Light"/>
         </w:rPr>
-        <w:t xml:space="preserve">Quando il responsabile o il genitore o il segretario vogliono accedere alle proprie </w:t>
-      </w:r>
-      <w:proofErr w:type="spellStart"/>
-      <w:r>
-        <w:rPr>
-          <w:rFonts w:ascii="Calibri Light" w:hAnsi="Calibri Light" w:cs="Calibri Light"/>
-        </w:rPr>
-        <w:t>dashboard</w:t>
-      </w:r>
-      <w:proofErr w:type="spellEnd"/>
-      <w:r>
-        <w:rPr>
-          <w:rFonts w:ascii="Calibri Light" w:hAnsi="Calibri Light" w:cs="Calibri Light"/>
-        </w:rPr>
-        <w:t>, il sistema deve permettere l'accesso tramite e</w:t>
+        <w:t>Quando il responsabile o il genitore o il segretario vogliono accedere alle proprie dashboard, il sistema deve permettere l'accesso tramite e</w:t>
       </w:r>
       <w:r>
         <w:rPr>
@@ -3603,21 +3479,7 @@
         <w:rPr>
           <w:rFonts w:ascii="Calibri Light" w:hAnsi="Calibri Light" w:cs="Calibri Light"/>
         </w:rPr>
-        <w:t xml:space="preserve">Il sistema deve permettere la visualizzazione di </w:t>
-      </w:r>
-      <w:proofErr w:type="spellStart"/>
-      <w:r>
-        <w:rPr>
-          <w:rFonts w:ascii="Calibri Light" w:hAnsi="Calibri Light" w:cs="Calibri Light"/>
-        </w:rPr>
-        <w:t>dashboard</w:t>
-      </w:r>
-      <w:proofErr w:type="spellEnd"/>
-      <w:r>
-        <w:rPr>
-          <w:rFonts w:ascii="Calibri Light" w:hAnsi="Calibri Light" w:cs="Calibri Light"/>
-        </w:rPr>
-        <w:t xml:space="preserve"> e funzionalità diverse in base all'utente loggato. </w:t>
+        <w:t>Il sistema deve permettere la visualizzazione di dashboard e funzionalità diverse in base all'utente loggato. </w:t>
       </w:r>
     </w:p>
     <w:p>
@@ -3777,21 +3639,7 @@
           <w:rFonts w:ascii="Calibri Light" w:hAnsi="Calibri Light" w:cs="Calibri Light"/>
         </w:rPr>
         <w:br/>
-        <w:t>Il genitore può effettuare la prenotazione selezionando una o più settimane (la settimana va dal lunedì al venerdì) dei mesi che vanno da </w:t>
-      </w:r>
-      <w:proofErr w:type="gramStart"/>
-      <w:r>
-        <w:rPr>
-          <w:rFonts w:ascii="Calibri Light" w:hAnsi="Calibri Light" w:cs="Calibri Light"/>
-        </w:rPr>
-        <w:t>Maggio</w:t>
-      </w:r>
-      <w:proofErr w:type="gramEnd"/>
-      <w:r>
-        <w:rPr>
-          <w:rFonts w:ascii="Calibri Light" w:hAnsi="Calibri Light" w:cs="Calibri Light"/>
-        </w:rPr>
-        <w:t> a Settembre. </w:t>
+        <w:t>Il genitore può effettuare la prenotazione selezionando una o più settimane (la settimana va dal lunedì al venerdì) dei mesi che vanno da Maggio a Settembre. </w:t>
       </w:r>
     </w:p>
     <w:p>
@@ -3832,21 +3680,7 @@
           <w:rFonts w:ascii="Calibri Light" w:hAnsi="Calibri Light" w:cs="Calibri Light"/>
         </w:rPr>
         <w:br/>
-        <w:t>Il genitore può modificare i propri dati personali, ma solo quelli riportati nel </w:t>
-      </w:r>
-      <w:proofErr w:type="spellStart"/>
-      <w:r>
-        <w:rPr>
-          <w:rFonts w:ascii="Calibri Light" w:hAnsi="Calibri Light" w:cs="Calibri Light"/>
-        </w:rPr>
-        <w:t>mockup</w:t>
-      </w:r>
-      <w:proofErr w:type="spellEnd"/>
-      <w:r>
-        <w:rPr>
-          <w:rFonts w:ascii="Calibri Light" w:hAnsi="Calibri Light" w:cs="Calibri Light"/>
-        </w:rPr>
-        <w:t>. </w:t>
+        <w:t>Il genitore può modificare i propri dati personali, ma solo quelli riportati nel mockup. </w:t>
       </w:r>
     </w:p>
     <w:p>
@@ -4598,7 +4432,6 @@
       </w:pPr>
       <w:bookmarkStart w:id="20" w:name="_bookmark6"/>
       <w:bookmarkEnd w:id="20"/>
-      <w:proofErr w:type="spellStart"/>
       <w:r>
         <w:rPr>
           <w:rFonts w:ascii="Calibri Light"/>
@@ -4608,7 +4441,6 @@
         </w:rPr>
         <w:t>Usability</w:t>
       </w:r>
-      <w:proofErr w:type="spellEnd"/>
     </w:p>
     <w:p>
       <w:pPr>
@@ -4793,21 +4625,7 @@
         <w:rPr>
           <w:rFonts w:ascii="Calibri Light" w:hAnsi="Calibri Light" w:cs="Calibri Light"/>
         </w:rPr>
-        <w:t xml:space="preserve">Il sistema deve essere in grado di supportare attacchi di SQL </w:t>
-      </w:r>
-      <w:proofErr w:type="spellStart"/>
-      <w:r>
-        <w:rPr>
-          <w:rFonts w:ascii="Calibri Light" w:hAnsi="Calibri Light" w:cs="Calibri Light"/>
-        </w:rPr>
-        <w:t>Injection</w:t>
-      </w:r>
-      <w:proofErr w:type="spellEnd"/>
-      <w:r>
-        <w:rPr>
-          <w:rFonts w:ascii="Calibri Light" w:hAnsi="Calibri Light" w:cs="Calibri Light"/>
-        </w:rPr>
-        <w:t>.</w:t>
+        <w:t>Il sistema deve essere in grado di supportare attacchi di SQL Injection.</w:t>
       </w:r>
     </w:p>
     <w:p>
@@ -4869,7 +4687,6 @@
           <w:rFonts w:ascii="Calibri Light" w:hAnsi="Calibri Light" w:cs="Calibri Light"/>
         </w:rPr>
       </w:pPr>
-      <w:proofErr w:type="spellStart"/>
       <w:r>
         <w:rPr>
           <w:rFonts w:ascii="Calibri Light" w:hAnsi="Calibri Light" w:cs="Calibri Light"/>
@@ -4879,7 +4696,6 @@
         </w:rPr>
         <w:t>Supportability</w:t>
       </w:r>
-      <w:proofErr w:type="spellEnd"/>
     </w:p>
     <w:p>
       <w:pPr>
@@ -5080,7 +4896,6 @@
           <w:szCs w:val="28"/>
         </w:rPr>
       </w:pPr>
-      <w:proofErr w:type="spellStart"/>
       <w:r>
         <w:rPr>
           <w:rFonts w:ascii="Calibri Light" w:hAnsi="Calibri Light" w:cs="Calibri Light"/>
@@ -5090,7 +4905,6 @@
         </w:rPr>
         <w:t>Implementation</w:t>
       </w:r>
-      <w:proofErr w:type="spellEnd"/>
     </w:p>
     <w:p>
       <w:pPr>
@@ -5126,21 +4940,7 @@
         <w:rPr>
           <w:rFonts w:ascii="Calibri Light" w:hAnsi="Calibri Light" w:cs="Calibri Light"/>
         </w:rPr>
-        <w:t xml:space="preserve">Il sistema essendo una web </w:t>
-      </w:r>
-      <w:proofErr w:type="spellStart"/>
-      <w:r>
-        <w:rPr>
-          <w:rFonts w:ascii="Calibri Light" w:hAnsi="Calibri Light" w:cs="Calibri Light"/>
-        </w:rPr>
-        <w:t>application</w:t>
-      </w:r>
-      <w:proofErr w:type="spellEnd"/>
-      <w:r>
-        <w:rPr>
-          <w:rFonts w:ascii="Calibri Light" w:hAnsi="Calibri Light" w:cs="Calibri Light"/>
-        </w:rPr>
-        <w:t>, permette lo scambio http client/server.</w:t>
+        <w:t>Il sistema essendo una web application, permette lo scambio http client/server.</w:t>
       </w:r>
     </w:p>
     <w:p>
@@ -5186,40 +4986,11 @@
         <w:rPr>
           <w:rFonts w:ascii="Calibri Light" w:hAnsi="Calibri Light" w:cs="Calibri Light"/>
         </w:rPr>
-        <w:t xml:space="preserve">Il sistema deve rispettare l’architettura </w:t>
-      </w:r>
-      <w:proofErr w:type="spellStart"/>
-      <w:r>
-        <w:rPr>
-          <w:rFonts w:ascii="Calibri Light" w:hAnsi="Calibri Light" w:cs="Calibri Light"/>
-        </w:rPr>
-        <w:t>three-tier</w:t>
-      </w:r>
-      <w:proofErr w:type="spellEnd"/>
-      <w:r>
-        <w:rPr>
-          <w:rFonts w:ascii="Calibri Light" w:hAnsi="Calibri Light" w:cs="Calibri Light"/>
-        </w:rPr>
-        <w:t>.</w:t>
+        <w:t>Il sistema deve rispettare l’architettura three-tier.</w:t>
       </w:r>
     </w:p>
     <w:p>
-      <w:pPr>
-        <w:pStyle w:val="Corpotesto"/>
-        <w:spacing w:before="24" w:line="259" w:lineRule="auto"/>
-        <w:ind w:left="233" w:right="1067"/>
-      </w:pPr>
-    </w:p>
-    <w:p>
-      <w:pPr>
-        <w:pStyle w:val="Corpotesto"/>
-        <w:spacing w:before="24" w:line="259" w:lineRule="auto"/>
-        <w:ind w:left="233" w:right="1067"/>
-      </w:pPr>
-    </w:p>
-    <w:p>
       <w:r>
-        <w:lastRenderedPageBreak/>
         <w:br w:type="page"/>
       </w:r>
     </w:p>
@@ -6709,11 +6480,9 @@
               <w:spacing w:before="24" w:line="259" w:lineRule="auto"/>
               <w:ind w:right="20"/>
             </w:pPr>
-            <w:proofErr w:type="spellStart"/>
             <w:r>
               <w:t>Flag</w:t>
             </w:r>
-            <w:proofErr w:type="spellEnd"/>
           </w:p>
         </w:tc>
         <w:tc>
@@ -6779,11 +6548,9 @@
               <w:spacing w:before="24" w:line="259" w:lineRule="auto"/>
               <w:ind w:right="20"/>
             </w:pPr>
-            <w:proofErr w:type="spellStart"/>
             <w:r>
               <w:t>Flag</w:t>
             </w:r>
-            <w:proofErr w:type="spellEnd"/>
           </w:p>
         </w:tc>
         <w:tc>
@@ -7539,11 +7306,9 @@
               <w:spacing w:before="24" w:line="259" w:lineRule="auto"/>
               <w:ind w:right="20"/>
             </w:pPr>
-            <w:proofErr w:type="spellStart"/>
             <w:r>
               <w:t>Flag</w:t>
             </w:r>
-            <w:proofErr w:type="spellEnd"/>
           </w:p>
         </w:tc>
         <w:tc>
@@ -7609,11 +7374,9 @@
               <w:spacing w:before="24" w:line="259" w:lineRule="auto"/>
               <w:ind w:right="20"/>
             </w:pPr>
-            <w:proofErr w:type="spellStart"/>
             <w:r>
               <w:t>Flag</w:t>
             </w:r>
-            <w:proofErr w:type="spellEnd"/>
           </w:p>
         </w:tc>
         <w:tc>
@@ -7679,11 +7442,9 @@
               <w:spacing w:before="24" w:line="259" w:lineRule="auto"/>
               <w:ind w:right="20"/>
             </w:pPr>
-            <w:proofErr w:type="spellStart"/>
             <w:r>
               <w:t>Flag</w:t>
             </w:r>
-            <w:proofErr w:type="spellEnd"/>
           </w:p>
         </w:tc>
         <w:tc>
@@ -8309,11 +8070,9 @@
               <w:spacing w:before="24" w:line="259" w:lineRule="auto"/>
               <w:ind w:right="20"/>
             </w:pPr>
-            <w:proofErr w:type="spellStart"/>
             <w:r>
               <w:t>Flag</w:t>
             </w:r>
-            <w:proofErr w:type="spellEnd"/>
           </w:p>
         </w:tc>
         <w:tc>
@@ -8379,11 +8138,9 @@
               <w:spacing w:before="24" w:line="259" w:lineRule="auto"/>
               <w:ind w:right="20"/>
             </w:pPr>
-            <w:proofErr w:type="spellStart"/>
             <w:r>
               <w:t>Flag</w:t>
             </w:r>
-            <w:proofErr w:type="spellEnd"/>
           </w:p>
         </w:tc>
         <w:tc>
@@ -8955,19 +8712,9 @@
           <w:szCs w:val="36"/>
         </w:rPr>
         <w:lastRenderedPageBreak/>
-        <w:t xml:space="preserve">System </w:t>
-      </w:r>
-      <w:proofErr w:type="spellStart"/>
-      <w:r>
-        <w:rPr>
-          <w:color w:val="4F81BD" w:themeColor="accent1"/>
-          <w:sz w:val="36"/>
-          <w:szCs w:val="36"/>
-        </w:rPr>
-        <w:t>models</w:t>
+        <w:t>System models</w:t>
       </w:r>
       <w:bookmarkEnd w:id="28"/>
-      <w:proofErr w:type="spellEnd"/>
     </w:p>
     <w:p>
       <w:pPr>
@@ -8980,7 +8727,6 @@
       </w:pPr>
       <w:bookmarkStart w:id="30" w:name="_Toc56715704"/>
       <w:bookmarkEnd w:id="29"/>
-      <w:proofErr w:type="spellStart"/>
       <w:r>
         <w:rPr>
           <w:color w:val="2E5395"/>
@@ -8990,7 +8736,6 @@
         <w:t>Scenarios</w:t>
       </w:r>
       <w:bookmarkEnd w:id="30"/>
-      <w:proofErr w:type="spellEnd"/>
     </w:p>
     <w:p>
       <w:pPr>
@@ -9549,23 +9294,7 @@
                 <w:sz w:val="24"/>
                 <w:szCs w:val="24"/>
               </w:rPr>
-              <w:t xml:space="preserve">Il sistema invia una </w:t>
-            </w:r>
-            <w:proofErr w:type="gramStart"/>
-            <w:r>
-              <w:rPr>
-                <w:sz w:val="24"/>
-                <w:szCs w:val="24"/>
-              </w:rPr>
-              <w:t>email</w:t>
-            </w:r>
-            <w:proofErr w:type="gramEnd"/>
-            <w:r>
-              <w:rPr>
-                <w:sz w:val="24"/>
-                <w:szCs w:val="24"/>
-              </w:rPr>
-              <w:t xml:space="preserve"> all’indirizzo </w:t>
+              <w:t xml:space="preserve">Il sistema invia una email all’indirizzo </w:t>
             </w:r>
             <w:hyperlink r:id="rId27">
               <w:r>
@@ -10242,23 +9971,7 @@
                 <w:rStyle w:val="normaltextrun"/>
                 <w:rFonts w:ascii="Calibri" w:hAnsi="Calibri"/>
               </w:rPr>
-              <w:t>Il sistema indirizza Matteo alla sua </w:t>
-            </w:r>
-            <w:proofErr w:type="spellStart"/>
-            <w:r>
-              <w:rPr>
-                <w:rStyle w:val="normaltextrun"/>
-                <w:rFonts w:ascii="Calibri" w:hAnsi="Calibri"/>
-              </w:rPr>
-              <w:t>dashboard</w:t>
-            </w:r>
-            <w:proofErr w:type="spellEnd"/>
-            <w:r>
-              <w:rPr>
-                <w:rStyle w:val="normaltextrun"/>
-                <w:rFonts w:ascii="Calibri" w:hAnsi="Calibri"/>
-              </w:rPr>
-              <w:t> personale.</w:t>
+              <w:t>Il sistema indirizza Matteo alla sua dashboard personale.</w:t>
             </w:r>
             <w:r>
               <w:rPr>
@@ -10341,7 +10054,6 @@
                 <w:sz w:val="24"/>
               </w:rPr>
             </w:pPr>
-            <w:proofErr w:type="spellStart"/>
             <w:r>
               <w:rPr>
                 <w:sz w:val="24"/>
@@ -10349,7 +10061,6 @@
               </w:rPr>
               <w:t>InserimentoDatiGenitore</w:t>
             </w:r>
-            <w:proofErr w:type="spellEnd"/>
           </w:p>
         </w:tc>
       </w:tr>
@@ -10873,7 +10584,6 @@
         <w:jc w:val="both"/>
       </w:pPr>
       <w:r>
-        <w:lastRenderedPageBreak/>
         <w:br w:type="textWrapping" w:clear="all"/>
       </w:r>
     </w:p>
@@ -10942,7 +10652,6 @@
                 <w:sz w:val="24"/>
               </w:rPr>
             </w:pPr>
-            <w:proofErr w:type="spellStart"/>
             <w:r>
               <w:rPr>
                 <w:sz w:val="24"/>
@@ -10950,7 +10659,6 @@
               </w:rPr>
               <w:t>IscrizioneBambino</w:t>
             </w:r>
-            <w:proofErr w:type="spellEnd"/>
           </w:p>
         </w:tc>
       </w:tr>
@@ -11707,37 +11415,21 @@
                 <w:szCs w:val="24"/>
               </w:rPr>
               <w:br/>
-              <w:t xml:space="preserve">un sistema di pagamento in base alla modalità di pagamento scelta dall’utente, con cui s’interfaccia il Sistema per </w:t>
-            </w:r>
-            <w:proofErr w:type="gramStart"/>
+              <w:t>un sistema di pagamento in base alla modalità di pagamento scelta dall’utente, con cui s’interfaccia il Sistema per effettuare</w:t>
+            </w:r>
             <w:r>
               <w:rPr>
                 <w:sz w:val="24"/>
                 <w:szCs w:val="24"/>
               </w:rPr>
-              <w:t>effettuare</w:t>
+              <w:t xml:space="preserve"> </w:t>
             </w:r>
             <w:r>
               <w:rPr>
                 <w:sz w:val="24"/>
                 <w:szCs w:val="24"/>
               </w:rPr>
-              <w:t xml:space="preserve"> </w:t>
-            </w:r>
-            <w:r>
-              <w:rPr>
-                <w:sz w:val="24"/>
-                <w:szCs w:val="24"/>
-              </w:rPr>
-              <w:t xml:space="preserve"> il</w:t>
-            </w:r>
-            <w:proofErr w:type="gramEnd"/>
-            <w:r>
-              <w:rPr>
-                <w:sz w:val="24"/>
-                <w:szCs w:val="24"/>
-              </w:rPr>
-              <w:t xml:space="preserve"> pagamento della prenotazione</w:t>
+              <w:t xml:space="preserve"> il pagamento della prenotazione</w:t>
             </w:r>
           </w:p>
         </w:tc>
@@ -12116,23 +11808,27 @@
                 <w:sz w:val="24"/>
                 <w:szCs w:val="24"/>
               </w:rPr>
-              <w:t xml:space="preserve">- </w:t>
-            </w:r>
-            <w:proofErr w:type="gramStart"/>
+              <w:t>- E’ affetto da disabilità? No, il prezzo resta invariato.</w:t>
+            </w:r>
+            <w:r>
+              <w:br/>
+            </w:r>
             <w:r>
               <w:rPr>
                 <w:sz w:val="24"/>
                 <w:szCs w:val="24"/>
               </w:rPr>
-              <w:t>E’</w:t>
-            </w:r>
-            <w:proofErr w:type="gramEnd"/>
+              <w:t>- Ha esigenze alimentari? No, il prezzo resta invariato.</w:t>
+            </w:r>
+            <w:r>
+              <w:br/>
+            </w:r>
             <w:r>
               <w:rPr>
                 <w:sz w:val="24"/>
                 <w:szCs w:val="24"/>
               </w:rPr>
-              <w:t xml:space="preserve"> affetto da disabilità? No, il prezzo resta invariato.</w:t>
+              <w:t>- Ha bisogno di materiale galleggiante? Sì, al prezzo finale è aggiunta la somma di 10 euro.</w:t>
             </w:r>
             <w:r>
               <w:br/>
@@ -12142,7 +11838,7 @@
                 <w:sz w:val="24"/>
                 <w:szCs w:val="24"/>
               </w:rPr>
-              <w:t>- Ha esigenze alimentari? No, il prezzo resta invariato.</w:t>
+              <w:t>Inoltre effettua i seguenti controlli nella prenotazione precedentemente effettuata:</w:t>
             </w:r>
             <w:r>
               <w:br/>
@@ -12152,43 +11848,7 @@
                 <w:sz w:val="24"/>
                 <w:szCs w:val="24"/>
               </w:rPr>
-              <w:t>- Ha bisogno di materiale galleggiante? Sì, al prezzo finale è aggiunta la somma di 10 euro.</w:t>
-            </w:r>
-            <w:r>
-              <w:br/>
-            </w:r>
-            <w:r>
-              <w:rPr>
-                <w:sz w:val="24"/>
-                <w:szCs w:val="24"/>
-              </w:rPr>
-              <w:t>Inoltre effettua i seguenti controlli nella prenotazione precedentemente effettuata:</w:t>
-            </w:r>
-            <w:r>
-              <w:br/>
-            </w:r>
-            <w:r>
-              <w:rPr>
-                <w:sz w:val="24"/>
-                <w:szCs w:val="24"/>
-              </w:rPr>
-              <w:t xml:space="preserve">- Il servizio è “Part-time” o “Full-time”? </w:t>
-            </w:r>
-            <w:proofErr w:type="gramStart"/>
-            <w:r>
-              <w:rPr>
-                <w:sz w:val="24"/>
-                <w:szCs w:val="24"/>
-              </w:rPr>
-              <w:t>E’</w:t>
-            </w:r>
-            <w:proofErr w:type="gramEnd"/>
-            <w:r>
-              <w:rPr>
-                <w:sz w:val="24"/>
-                <w:szCs w:val="24"/>
-              </w:rPr>
-              <w:t xml:space="preserve"> “Part-time”, allora il prezzo è di 100 euro settimanali.</w:t>
+              <w:t>- Il servizio è “Part-time” o “Full-time”? E’ “Part-time”, allora il prezzo è di 100 euro settimanali.</w:t>
             </w:r>
           </w:p>
           <w:p>
@@ -12209,23 +11869,7 @@
                 <w:sz w:val="24"/>
                 <w:szCs w:val="24"/>
               </w:rPr>
-              <w:t>Infine il sistema effettua tale calcolo (100*</w:t>
-            </w:r>
-            <w:proofErr w:type="gramStart"/>
-            <w:r>
-              <w:rPr>
-                <w:sz w:val="24"/>
-                <w:szCs w:val="24"/>
-              </w:rPr>
-              <w:t>1)+</w:t>
-            </w:r>
-            <w:proofErr w:type="gramEnd"/>
-            <w:r>
-              <w:rPr>
-                <w:sz w:val="24"/>
-                <w:szCs w:val="24"/>
-              </w:rPr>
-              <w:t>10per un totale della prenotazione di 110 euro.</w:t>
+              <w:t>Infine il sistema effettua tale calcolo (100*1)+10per un totale della prenotazione di 110 euro.</w:t>
             </w:r>
           </w:p>
           <w:p>
@@ -12458,23 +12102,7 @@
                 <w:sz w:val="24"/>
                 <w:szCs w:val="24"/>
               </w:rPr>
-              <w:t xml:space="preserve">Il sistema indirizza Mario nella sua </w:t>
-            </w:r>
-            <w:proofErr w:type="spellStart"/>
-            <w:r>
-              <w:rPr>
-                <w:sz w:val="24"/>
-                <w:szCs w:val="24"/>
-              </w:rPr>
-              <w:t>dashboard</w:t>
-            </w:r>
-            <w:proofErr w:type="spellEnd"/>
-            <w:r>
-              <w:rPr>
-                <w:sz w:val="24"/>
-                <w:szCs w:val="24"/>
-              </w:rPr>
-              <w:t>.</w:t>
+              <w:t>Il sistema indirizza Mario nella sua dashboard.</w:t>
             </w:r>
           </w:p>
         </w:tc>
@@ -12544,7 +12172,6 @@
                 <w:sz w:val="24"/>
               </w:rPr>
             </w:pPr>
-            <w:proofErr w:type="spellStart"/>
             <w:r>
               <w:rPr>
                 <w:sz w:val="24"/>
@@ -12552,7 +12179,6 @@
               </w:rPr>
               <w:t>DisdettaPrenotazione</w:t>
             </w:r>
-            <w:proofErr w:type="spellEnd"/>
           </w:p>
         </w:tc>
       </w:tr>
@@ -12886,47 +12512,7 @@
                 <w:szCs w:val="24"/>
                 <w:lang w:val="en-US"/>
               </w:rPr>
-              <w:t xml:space="preserve">Il </w:t>
-            </w:r>
-            <w:proofErr w:type="spellStart"/>
-            <w:r>
-              <w:rPr>
-                <w:color w:val="000000" w:themeColor="text1"/>
-                <w:sz w:val="24"/>
-                <w:szCs w:val="24"/>
-                <w:lang w:val="en-US"/>
-              </w:rPr>
-              <w:t>sistema</w:t>
-            </w:r>
-            <w:proofErr w:type="spellEnd"/>
-            <w:r>
-              <w:rPr>
-                <w:color w:val="000000" w:themeColor="text1"/>
-                <w:sz w:val="24"/>
-                <w:szCs w:val="24"/>
-                <w:lang w:val="en-US"/>
-              </w:rPr>
-              <w:t xml:space="preserve"> </w:t>
-            </w:r>
-            <w:proofErr w:type="spellStart"/>
-            <w:r>
-              <w:rPr>
-                <w:color w:val="000000" w:themeColor="text1"/>
-                <w:sz w:val="24"/>
-                <w:szCs w:val="24"/>
-                <w:lang w:val="en-US"/>
-              </w:rPr>
-              <w:t>mostra</w:t>
-            </w:r>
-            <w:proofErr w:type="spellEnd"/>
-            <w:r>
-              <w:rPr>
-                <w:color w:val="000000" w:themeColor="text1"/>
-                <w:sz w:val="24"/>
-                <w:szCs w:val="24"/>
-                <w:lang w:val="en-US"/>
-              </w:rPr>
-              <w:t xml:space="preserve">: </w:t>
+              <w:t xml:space="preserve">Il sistema mostra: </w:t>
             </w:r>
             <w:r>
               <w:rPr>
@@ -13004,27 +12590,7 @@
                 <w:szCs w:val="24"/>
                 <w:lang w:val="en-US"/>
               </w:rPr>
-              <w:t xml:space="preserve">Mario </w:t>
-            </w:r>
-            <w:proofErr w:type="spellStart"/>
-            <w:r>
-              <w:rPr>
-                <w:color w:val="000000" w:themeColor="text1"/>
-                <w:sz w:val="24"/>
-                <w:szCs w:val="24"/>
-                <w:lang w:val="en-US"/>
-              </w:rPr>
-              <w:t>sceglie</w:t>
-            </w:r>
-            <w:proofErr w:type="spellEnd"/>
-            <w:r>
-              <w:rPr>
-                <w:color w:val="000000" w:themeColor="text1"/>
-                <w:sz w:val="24"/>
-                <w:szCs w:val="24"/>
-                <w:lang w:val="en-US"/>
-              </w:rPr>
-              <w:t xml:space="preserve"> “SI”.</w:t>
+              <w:t>Mario sceglie “SI”.</w:t>
             </w:r>
           </w:p>
           <w:p>
@@ -13143,7 +12709,6 @@
                 <w:u w:val="single"/>
               </w:rPr>
             </w:pPr>
-            <w:proofErr w:type="spellStart"/>
             <w:r>
               <w:rPr>
                 <w:sz w:val="24"/>
@@ -13151,7 +12716,6 @@
               </w:rPr>
               <w:t>AggiungiNota</w:t>
             </w:r>
-            <w:proofErr w:type="spellEnd"/>
           </w:p>
           <w:p>
             <w:pPr>
@@ -13279,23 +12843,7 @@
                 <w:sz w:val="24"/>
                 <w:szCs w:val="24"/>
               </w:rPr>
-              <w:t xml:space="preserve">Mario si trova sulla pagina delle “Prenotazioni” e dopo aver disdetto la prenotazione vuole aggiungere una nota cliccando sul </w:t>
-            </w:r>
-            <w:proofErr w:type="spellStart"/>
-            <w:r>
-              <w:rPr>
-                <w:sz w:val="24"/>
-                <w:szCs w:val="24"/>
-              </w:rPr>
-              <w:t>bubble</w:t>
-            </w:r>
-            <w:proofErr w:type="spellEnd"/>
-            <w:r>
-              <w:rPr>
-                <w:sz w:val="24"/>
-                <w:szCs w:val="24"/>
-              </w:rPr>
-              <w:t xml:space="preserve"> delle note sull</w:t>
+              <w:t>Mario si trova sulla pagina delle “Prenotazioni” e dopo aver disdetto la prenotazione vuole aggiungere una nota cliccando sul bubble delle note sull</w:t>
             </w:r>
             <w:r>
               <w:rPr>
@@ -13572,7 +13120,6 @@
                 <w:sz w:val="24"/>
               </w:rPr>
             </w:pPr>
-            <w:proofErr w:type="spellStart"/>
             <w:r>
               <w:rPr>
                 <w:sz w:val="24"/>
@@ -13580,7 +13127,6 @@
               </w:rPr>
               <w:t>SceltaRimborso</w:t>
             </w:r>
-            <w:proofErr w:type="spellEnd"/>
           </w:p>
         </w:tc>
       </w:tr>
@@ -14083,7 +13629,6 @@
                 <w:sz w:val="24"/>
               </w:rPr>
             </w:pPr>
-            <w:proofErr w:type="spellStart"/>
             <w:r>
               <w:rPr>
                 <w:sz w:val="24"/>
@@ -14091,7 +13636,6 @@
               </w:rPr>
               <w:t>AggiungiNota</w:t>
             </w:r>
-            <w:proofErr w:type="spellEnd"/>
           </w:p>
         </w:tc>
       </w:tr>
@@ -14210,39 +13754,7 @@
                 <w:sz w:val="24"/>
                 <w:szCs w:val="24"/>
               </w:rPr>
-              <w:t xml:space="preserve">Luigi si trova sulla pagina delle “Prenotazioni” e dopo aver effettuato il rimborso alla prenotazione vuole aggiungere una nota cliccando sul </w:t>
-            </w:r>
-            <w:proofErr w:type="spellStart"/>
-            <w:r>
-              <w:rPr>
-                <w:sz w:val="24"/>
-                <w:szCs w:val="24"/>
-              </w:rPr>
-              <w:t>bubble</w:t>
-            </w:r>
-            <w:proofErr w:type="spellEnd"/>
-            <w:r>
-              <w:rPr>
-                <w:sz w:val="24"/>
-                <w:szCs w:val="24"/>
-              </w:rPr>
-              <w:t xml:space="preserve"> delle note </w:t>
-            </w:r>
-            <w:proofErr w:type="gramStart"/>
-            <w:r>
-              <w:rPr>
-                <w:sz w:val="24"/>
-                <w:szCs w:val="24"/>
-              </w:rPr>
-              <w:t>sulla prenotazioni</w:t>
-            </w:r>
-            <w:proofErr w:type="gramEnd"/>
-            <w:r>
-              <w:rPr>
-                <w:sz w:val="24"/>
-                <w:szCs w:val="24"/>
-              </w:rPr>
-              <w:t xml:space="preserve"> con codice CP01.</w:t>
+              <w:t>Luigi si trova sulla pagina delle “Prenotazioni” e dopo aver effettuato il rimborso alla prenotazione vuole aggiungere una nota cliccando sul bubble delle note sulla prenotazioni con codice CP01.</w:t>
             </w:r>
           </w:p>
           <w:p>
@@ -14347,23 +13859,7 @@
                 <w:sz w:val="24"/>
                 <w:szCs w:val="24"/>
               </w:rPr>
-              <w:t>Luigi legge la nota aggiunta da Mario, inserisce il messaggio “Viste le politiche del centro le è stato effettuato un rimborso del 50</w:t>
-            </w:r>
-            <w:proofErr w:type="gramStart"/>
-            <w:r>
-              <w:rPr>
-                <w:sz w:val="24"/>
-                <w:szCs w:val="24"/>
-              </w:rPr>
-              <w:t>%..</w:t>
-            </w:r>
-            <w:proofErr w:type="gramEnd"/>
-            <w:r>
-              <w:rPr>
-                <w:sz w:val="24"/>
-                <w:szCs w:val="24"/>
-              </w:rPr>
-              <w:t>” e clicca sull’icona per inviare la nota.</w:t>
+              <w:t>Luigi legge la nota aggiunta da Mario, inserisce il messaggio “Viste le politiche del centro le è stato effettuato un rimborso del 50%..” e clicca sull’icona per inviare la nota.</w:t>
             </w:r>
           </w:p>
           <w:p>
@@ -14506,7 +14002,6 @@
                 <w:sz w:val="24"/>
               </w:rPr>
             </w:pPr>
-            <w:proofErr w:type="spellStart"/>
             <w:r>
               <w:rPr>
                 <w:sz w:val="24"/>
@@ -14514,7 +14009,6 @@
               </w:rPr>
               <w:t>ControlloPrenotazioneQRCode</w:t>
             </w:r>
-            <w:proofErr w:type="spellEnd"/>
           </w:p>
         </w:tc>
       </w:tr>
@@ -14843,7 +14337,6 @@
                 <w:sz w:val="24"/>
               </w:rPr>
             </w:pPr>
-            <w:proofErr w:type="spellStart"/>
             <w:r>
               <w:rPr>
                 <w:sz w:val="24"/>
@@ -14851,7 +14344,6 @@
               </w:rPr>
               <w:t>ControlloAndamentoCentro</w:t>
             </w:r>
-            <w:proofErr w:type="spellEnd"/>
           </w:p>
         </w:tc>
       </w:tr>
@@ -14964,23 +14456,7 @@
                 <w:rStyle w:val="normaltextrun"/>
                 <w:rFonts w:ascii="Calibri" w:hAnsi="Calibri" w:cs="Calibri"/>
               </w:rPr>
-              <w:t xml:space="preserve">Guido entra nella sua </w:t>
-            </w:r>
-            <w:proofErr w:type="spellStart"/>
-            <w:r>
-              <w:rPr>
-                <w:rStyle w:val="normaltextrun"/>
-                <w:rFonts w:ascii="Calibri" w:hAnsi="Calibri" w:cs="Calibri"/>
-              </w:rPr>
-              <w:t>dashboard</w:t>
-            </w:r>
-            <w:proofErr w:type="spellEnd"/>
-            <w:r>
-              <w:rPr>
-                <w:rStyle w:val="normaltextrun"/>
-                <w:rFonts w:ascii="Calibri" w:hAnsi="Calibri" w:cs="Calibri"/>
-              </w:rPr>
-              <w:t xml:space="preserve"> per controllare l’andamento delle prenotazioni del centro estivo.</w:t>
+              <w:t>Guido entra nella sua dashboard per controllare l’andamento delle prenotazioni del centro estivo.</w:t>
             </w:r>
             <w:r>
               <w:rPr>
@@ -15177,7 +14653,6 @@
                 <w:sz w:val="24"/>
               </w:rPr>
             </w:pPr>
-            <w:proofErr w:type="spellStart"/>
             <w:r>
               <w:rPr>
                 <w:sz w:val="24"/>
@@ -15185,7 +14660,6 @@
               </w:rPr>
               <w:t>RegistrazioneSegretario</w:t>
             </w:r>
-            <w:proofErr w:type="spellEnd"/>
           </w:p>
         </w:tc>
       </w:tr>
@@ -15456,15 +14930,7 @@
                 <w:rStyle w:val="normaltextrun"/>
                 <w:rFonts w:ascii="Calibri" w:hAnsi="Calibri" w:cs="Calibri"/>
               </w:rPr>
-              <w:t xml:space="preserve"> non sia già presente nel </w:t>
-            </w:r>
-            <w:proofErr w:type="gramStart"/>
-            <w:r>
-              <w:rPr>
-                <w:rStyle w:val="normaltextrun"/>
-                <w:rFonts w:ascii="Calibri" w:hAnsi="Calibri" w:cs="Calibri"/>
-              </w:rPr>
-              <w:t>sistema</w:t>
+              <w:t> non sia già presente nel sistema</w:t>
             </w:r>
             <w:r>
               <w:rPr>
@@ -15480,7 +14946,6 @@
               </w:rPr>
               <w:t>;</w:t>
             </w:r>
-            <w:proofErr w:type="gramEnd"/>
           </w:p>
           <w:p>
             <w:pPr>
@@ -15601,19 +15066,9 @@
           <w:szCs w:val="36"/>
         </w:rPr>
         <w:lastRenderedPageBreak/>
-        <w:t xml:space="preserve">Use Case </w:t>
-      </w:r>
-      <w:proofErr w:type="spellStart"/>
-      <w:r>
-        <w:rPr>
-          <w:color w:val="2E5395"/>
-          <w:sz w:val="36"/>
-          <w:szCs w:val="36"/>
-        </w:rPr>
-        <w:t>Models</w:t>
+        <w:t>Use Case Models</w:t>
       </w:r>
       <w:bookmarkEnd w:id="32"/>
-      <w:proofErr w:type="spellEnd"/>
     </w:p>
     <w:p>
       <w:pPr>
@@ -15636,7 +15091,6 @@
         </w:rPr>
       </w:pPr>
       <w:bookmarkStart w:id="33" w:name="_Toc56715706"/>
-      <w:proofErr w:type="spellStart"/>
       <w:r>
         <w:rPr>
           <w:color w:val="2E5395"/>
@@ -15645,7 +15099,6 @@
         </w:rPr>
         <w:t>UCD_GestioneRegistrazione</w:t>
       </w:r>
-      <w:proofErr w:type="spellEnd"/>
       <w:r>
         <w:rPr>
           <w:color w:val="2E5395"/>
@@ -15751,7 +15204,6 @@
           <w:szCs w:val="28"/>
         </w:rPr>
       </w:pPr>
-      <w:proofErr w:type="spellStart"/>
       <w:r>
         <w:rPr>
           <w:rFonts w:ascii="Calibri Light"/>
@@ -15772,7 +15224,6 @@
         </w:rPr>
         <w:t>_Registrazione</w:t>
       </w:r>
-      <w:proofErr w:type="spellEnd"/>
       <w:r>
         <w:rPr>
           <w:rFonts w:ascii="Calibri Light"/>
@@ -16010,21 +15461,7 @@
               <w:rPr>
                 <w:rFonts w:ascii="Calibri Light" w:hAnsi="Calibri Light" w:cs="Calibri Light"/>
               </w:rPr>
-              <w:t xml:space="preserve">L’utente ospite raggiunge il sistema tramite </w:t>
-            </w:r>
-            <w:proofErr w:type="spellStart"/>
-            <w:r>
-              <w:rPr>
-                <w:rFonts w:ascii="Calibri Light" w:hAnsi="Calibri Light" w:cs="Calibri Light"/>
-              </w:rPr>
-              <w:t>l’url</w:t>
-            </w:r>
-            <w:proofErr w:type="spellEnd"/>
-            <w:r>
-              <w:rPr>
-                <w:rFonts w:ascii="Calibri Light" w:hAnsi="Calibri Light" w:cs="Calibri Light"/>
-              </w:rPr>
-              <w:t xml:space="preserve"> e accede alla funzionalità di Registrazione.</w:t>
+              <w:t>L’utente ospite raggiunge il sistema tramite l’url e accede alla funzionalità di Registrazione.</w:t>
             </w:r>
           </w:p>
         </w:tc>
@@ -16116,16 +15553,8 @@
               <w:rPr>
                 <w:rFonts w:ascii="Calibri Light" w:hAnsi="Calibri Light" w:cs="Calibri Light"/>
               </w:rPr>
-              <w:t xml:space="preserve">(Vedi </w:t>
-            </w:r>
-            <w:proofErr w:type="spellStart"/>
-            <w:r>
-              <w:rPr>
-                <w:rFonts w:ascii="Calibri Light" w:hAnsi="Calibri Light" w:cs="Calibri Light"/>
-              </w:rPr>
-              <w:t>mock</w:t>
-            </w:r>
-            <w:proofErr w:type="spellEnd"/>
+              <w:t>(Vedi mock</w:t>
+            </w:r>
             <w:r>
               <w:rPr>
                 <w:rFonts w:ascii="Calibri Light" w:hAnsi="Calibri Light" w:cs="Calibri Light"/>
@@ -16304,35 +15733,13 @@
               <w:rPr>
                 <w:rFonts w:ascii="Calibri Light" w:hAnsi="Calibri Light" w:cs="Calibri Light"/>
               </w:rPr>
-              <w:t>Il sistema indirizza l’utente ospite in una pagina in cui compare il messaggio “Vai sulla tua casella di posta elettronica, controlla l’email inviata e clicca sul link per attivare l’account</w:t>
-            </w:r>
-            <w:proofErr w:type="gramStart"/>
+              <w:t>Il sistema indirizza l’utente ospite in una pagina in cui compare il messaggio “Vai sulla tua casella di posta elettronica, controlla l’email inviata e clicca sul link per attivare l’account!”</w:t>
+            </w:r>
             <w:r>
               <w:rPr>
                 <w:rFonts w:ascii="Calibri Light" w:hAnsi="Calibri Light" w:cs="Calibri Light"/>
               </w:rPr>
-              <w:t>!”</w:t>
-            </w:r>
-            <w:r>
-              <w:rPr>
-                <w:rFonts w:ascii="Calibri Light" w:hAnsi="Calibri Light" w:cs="Calibri Light"/>
-              </w:rPr>
-              <w:t>(</w:t>
-            </w:r>
-            <w:proofErr w:type="spellStart"/>
-            <w:proofErr w:type="gramEnd"/>
-            <w:r>
-              <w:rPr>
-                <w:rFonts w:ascii="Calibri Light" w:hAnsi="Calibri Light" w:cs="Calibri Light"/>
-              </w:rPr>
-              <w:t>Mockup</w:t>
-            </w:r>
-            <w:proofErr w:type="spellEnd"/>
-            <w:r>
-              <w:rPr>
-                <w:rFonts w:ascii="Calibri Light" w:hAnsi="Calibri Light" w:cs="Calibri Light"/>
-              </w:rPr>
-              <w:t xml:space="preserve"> 2.2)</w:t>
+              <w:t>(Mockup 2.2)</w:t>
             </w:r>
             <w:r>
               <w:rPr>
@@ -16382,15 +15789,8 @@
                 <w:rFonts w:ascii="Calibri Light" w:hAnsi="Calibri Light" w:cs="Calibri Light"/>
               </w:rPr>
               <w:br/>
-            </w:r>
-            <w:proofErr w:type="spellStart"/>
-            <w:r>
-              <w:rPr>
-                <w:rFonts w:ascii="Calibri Light" w:hAnsi="Calibri Light" w:cs="Calibri Light"/>
-              </w:rPr>
               <w:t>EmailGiàPresente</w:t>
             </w:r>
-            <w:proofErr w:type="spellEnd"/>
           </w:p>
         </w:tc>
         <w:tc>
@@ -16477,15 +15877,8 @@
                 <w:rFonts w:ascii="Calibri Light" w:hAnsi="Calibri Light" w:cs="Calibri Light"/>
               </w:rPr>
               <w:br/>
-            </w:r>
-            <w:proofErr w:type="spellStart"/>
-            <w:r>
-              <w:rPr>
-                <w:rFonts w:ascii="Calibri Light" w:hAnsi="Calibri Light" w:cs="Calibri Light"/>
-              </w:rPr>
               <w:t>CodiceFiscaleGiàPresente</w:t>
             </w:r>
-            <w:proofErr w:type="spellEnd"/>
           </w:p>
         </w:tc>
         <w:tc>
@@ -16545,7 +15938,6 @@
           <w:szCs w:val="28"/>
         </w:rPr>
       </w:pPr>
-      <w:proofErr w:type="spellStart"/>
       <w:r>
         <w:rPr>
           <w:rFonts w:ascii="Calibri Light"/>
@@ -16554,18 +15946,7 @@
           <w:sz w:val="28"/>
           <w:szCs w:val="28"/>
         </w:rPr>
-        <w:t>UC_VerificaAccount</w:t>
-      </w:r>
-      <w:proofErr w:type="spellEnd"/>
-      <w:r>
-        <w:rPr>
-          <w:rFonts w:ascii="Calibri Light"/>
-          <w:b/>
-          <w:bCs/>
-          <w:sz w:val="28"/>
-          <w:szCs w:val="28"/>
-        </w:rPr>
-        <w:t>:</w:t>
+        <w:t>UC_VerificaAccount:</w:t>
       </w:r>
     </w:p>
     <w:p>
@@ -16638,11 +16019,9 @@
             </w:tcMar>
           </w:tcPr>
           <w:p>
-            <w:proofErr w:type="spellStart"/>
             <w:r>
               <w:t>VerificaAccount</w:t>
             </w:r>
-            <w:proofErr w:type="spellEnd"/>
           </w:p>
         </w:tc>
       </w:tr>
@@ -16913,12 +16292,8 @@
             </w:r>
             <w:r>
               <w:br/>
-            </w:r>
-            <w:proofErr w:type="spellStart"/>
-            <w:r>
               <w:t>CodiceScaduto</w:t>
             </w:r>
-            <w:proofErr w:type="spellEnd"/>
           </w:p>
         </w:tc>
         <w:tc>
@@ -16970,12 +16345,8 @@
             </w:r>
             <w:r>
               <w:br/>
-            </w:r>
-            <w:proofErr w:type="spellStart"/>
-            <w:r>
               <w:t>CodiceNonValido</w:t>
             </w:r>
-            <w:proofErr w:type="spellEnd"/>
           </w:p>
         </w:tc>
         <w:tc>
@@ -17046,7 +16417,6 @@
         </w:rPr>
       </w:pPr>
       <w:bookmarkStart w:id="34" w:name="_Toc56715707"/>
-      <w:proofErr w:type="spellStart"/>
       <w:r>
         <w:rPr>
           <w:color w:val="2E5395"/>
@@ -17064,7 +16434,6 @@
         </w:rPr>
         <w:t>Autenticazione</w:t>
       </w:r>
-      <w:proofErr w:type="spellEnd"/>
       <w:r>
         <w:rPr>
           <w:color w:val="2E5395"/>
@@ -17162,7 +16531,6 @@
           <w:szCs w:val="28"/>
         </w:rPr>
       </w:pPr>
-      <w:proofErr w:type="spellStart"/>
       <w:r>
         <w:rPr>
           <w:rFonts w:ascii="Calibri Light"/>
@@ -17183,7 +16551,6 @@
         </w:rPr>
         <w:t>Login</w:t>
       </w:r>
-      <w:proofErr w:type="spellEnd"/>
       <w:r>
         <w:rPr>
           <w:rFonts w:ascii="Calibri Light"/>
@@ -17388,15 +16755,7 @@
               <w:textAlignment w:val="baseline"/>
             </w:pPr>
             <w:r>
-              <w:t xml:space="preserve">L’utente generico raggiunge il sistema tramite </w:t>
-            </w:r>
-            <w:proofErr w:type="spellStart"/>
-            <w:r>
-              <w:t>l’url</w:t>
-            </w:r>
-            <w:proofErr w:type="spellEnd"/>
-            <w:r>
-              <w:t>.</w:t>
+              <w:t>L’utente generico raggiunge il sistema tramite l’url.</w:t>
             </w:r>
           </w:p>
         </w:tc>
@@ -17464,23 +16823,13 @@
               <w:textAlignment w:val="baseline"/>
             </w:pPr>
             <w:r>
-              <w:t xml:space="preserve">Il sistema mostra una pagina contenente un modulo per l’inserimento di e-mail e </w:t>
-            </w:r>
-            <w:proofErr w:type="gramStart"/>
-            <w:r>
-              <w:t>password</w:t>
+              <w:t>Il sistema mostra una pagina contenente un modulo per l’inserimento di e-mail e password</w:t>
             </w:r>
             <w:r>
               <w:t>(</w:t>
             </w:r>
-            <w:proofErr w:type="spellStart"/>
-            <w:proofErr w:type="gramEnd"/>
-            <w:r>
-              <w:t>Mockup</w:t>
-            </w:r>
-            <w:proofErr w:type="spellEnd"/>
-            <w:r>
-              <w:t xml:space="preserve"> 1.1</w:t>
+            <w:r>
+              <w:t>Mockup 1.1</w:t>
             </w:r>
             <w:r>
               <w:t>)</w:t>
@@ -17528,15 +16877,7 @@
               <w:textAlignment w:val="baseline"/>
             </w:pPr>
             <w:r>
-              <w:t xml:space="preserve">Il sistema indirizza l’utente alla </w:t>
-            </w:r>
-            <w:proofErr w:type="spellStart"/>
-            <w:r>
-              <w:t>dashboard</w:t>
-            </w:r>
-            <w:proofErr w:type="spellEnd"/>
-            <w:r>
-              <w:t xml:space="preserve"> personale.</w:t>
+              <w:t>Il sistema indirizza l’utente alla dashboard personale.</w:t>
             </w:r>
           </w:p>
         </w:tc>
@@ -17593,15 +16934,7 @@
               <w:textAlignment w:val="baseline"/>
             </w:pPr>
             <w:r>
-              <w:t xml:space="preserve">L’utente generico accede alla propria </w:t>
-            </w:r>
-            <w:proofErr w:type="spellStart"/>
-            <w:r>
-              <w:t>dashboard</w:t>
-            </w:r>
-            <w:proofErr w:type="spellEnd"/>
-            <w:r>
-              <w:t>.</w:t>
+              <w:t>L’utente generico accede alla propria dashboard.</w:t>
             </w:r>
           </w:p>
         </w:tc>
@@ -17636,12 +16969,8 @@
             </w:r>
             <w:r>
               <w:br/>
-            </w:r>
-            <w:proofErr w:type="spellStart"/>
-            <w:r>
               <w:t>CredenzialiErrate</w:t>
             </w:r>
-            <w:proofErr w:type="spellEnd"/>
           </w:p>
         </w:tc>
         <w:tc>
@@ -17708,14 +17037,7 @@
             </w:r>
             <w:r>
               <w:br/>
-            </w:r>
-            <w:proofErr w:type="spellStart"/>
-            <w:r>
-              <w:t>AccountNonVerificato</w:t>
-            </w:r>
-            <w:proofErr w:type="spellEnd"/>
-            <w:r>
-              <w:t> </w:t>
+              <w:t>AccountNonVerificato </w:t>
             </w:r>
           </w:p>
           <w:p>
@@ -17774,7 +17096,6 @@
           <w:szCs w:val="28"/>
         </w:rPr>
       </w:pPr>
-      <w:proofErr w:type="spellStart"/>
       <w:r>
         <w:rPr>
           <w:rFonts w:ascii="Calibri Light"/>
@@ -17795,7 +17116,6 @@
         </w:rPr>
         <w:t>out</w:t>
       </w:r>
-      <w:proofErr w:type="spellEnd"/>
       <w:r>
         <w:rPr>
           <w:rFonts w:ascii="Calibri Light"/>
@@ -17879,11 +17199,9 @@
               <w:suppressAutoHyphens/>
               <w:textAlignment w:val="baseline"/>
             </w:pPr>
-            <w:proofErr w:type="spellStart"/>
             <w:r>
               <w:t>Logout</w:t>
             </w:r>
-            <w:proofErr w:type="spellEnd"/>
           </w:p>
         </w:tc>
       </w:tr>
@@ -18058,15 +17376,7 @@
               <w:textAlignment w:val="baseline"/>
             </w:pPr>
             <w:r>
-              <w:t xml:space="preserve">L’utente generico accede alla funzionalità di </w:t>
-            </w:r>
-            <w:proofErr w:type="spellStart"/>
-            <w:r>
-              <w:t>Logout</w:t>
-            </w:r>
-            <w:proofErr w:type="spellEnd"/>
-            <w:r>
-              <w:t>.</w:t>
+              <w:t>L’utente generico accede alla funzionalità di Logout.</w:t>
             </w:r>
           </w:p>
           <w:p>
@@ -18080,15 +17390,7 @@
               <w:textAlignment w:val="baseline"/>
             </w:pPr>
             <w:r>
-              <w:t xml:space="preserve">Il sistema effettua il </w:t>
-            </w:r>
-            <w:proofErr w:type="spellStart"/>
-            <w:r>
-              <w:t>logout</w:t>
-            </w:r>
-            <w:proofErr w:type="spellEnd"/>
-            <w:r>
-              <w:t xml:space="preserve"> indirizzando l’utente generico alla pagina di login.</w:t>
+              <w:t>Il sistema effettua il logout indirizzando l’utente generico alla pagina di login.</w:t>
             </w:r>
           </w:p>
         </w:tc>
@@ -18189,7 +17491,6 @@
         </w:rPr>
       </w:pPr>
       <w:bookmarkStart w:id="35" w:name="_Toc56715708"/>
-      <w:proofErr w:type="spellStart"/>
       <w:r>
         <w:rPr>
           <w:color w:val="2E5395"/>
@@ -18207,7 +17508,6 @@
         </w:rPr>
         <w:t>Account</w:t>
       </w:r>
-      <w:proofErr w:type="spellEnd"/>
       <w:r>
         <w:rPr>
           <w:color w:val="2E5395"/>
@@ -18312,7 +17612,6 @@
           <w:szCs w:val="28"/>
         </w:rPr>
       </w:pPr>
-      <w:proofErr w:type="spellStart"/>
       <w:r>
         <w:rPr>
           <w:rFonts w:ascii="Calibri Light"/>
@@ -18334,7 +17633,6 @@
         </w:rPr>
         <w:t>VisualizzaBambini</w:t>
       </w:r>
-      <w:proofErr w:type="spellEnd"/>
       <w:r>
         <w:rPr>
           <w:rFonts w:ascii="Calibri Light"/>
@@ -18424,11 +17722,9 @@
               <w:suppressAutoHyphens/>
               <w:textAlignment w:val="baseline"/>
             </w:pPr>
-            <w:proofErr w:type="spellStart"/>
             <w:r>
               <w:t>VisualizzaBambini</w:t>
             </w:r>
-            <w:proofErr w:type="spellEnd"/>
           </w:p>
         </w:tc>
       </w:tr>
@@ -18541,15 +17837,7 @@
               <w:textAlignment w:val="baseline"/>
             </w:pPr>
             <w:r>
-              <w:t xml:space="preserve">Il genitore si trova nella </w:t>
-            </w:r>
-            <w:proofErr w:type="spellStart"/>
-            <w:r>
-              <w:t>dashboard</w:t>
-            </w:r>
-            <w:proofErr w:type="spellEnd"/>
-            <w:r>
-              <w:t xml:space="preserve"> personale.</w:t>
+              <w:t>Il genitore si trova nella dashboard personale.</w:t>
             </w:r>
           </w:p>
         </w:tc>
@@ -18619,7 +17907,6 @@
             <w:r>
               <w:t>(</w:t>
             </w:r>
-            <w:proofErr w:type="spellStart"/>
             <w:r>
               <w:t>M</w:t>
             </w:r>
@@ -18629,7 +17916,6 @@
             <w:r>
               <w:t>p</w:t>
             </w:r>
-            <w:proofErr w:type="spellEnd"/>
             <w:r>
               <w:t xml:space="preserve"> 2.3</w:t>
             </w:r>
@@ -18724,7 +18010,6 @@
           <w:szCs w:val="28"/>
         </w:rPr>
       </w:pPr>
-      <w:proofErr w:type="spellStart"/>
       <w:r>
         <w:rPr>
           <w:rFonts w:ascii="Calibri Light"/>
@@ -18733,18 +18018,7 @@
           <w:sz w:val="28"/>
           <w:szCs w:val="28"/>
         </w:rPr>
-        <w:t>UC_VisualizzaDettagliBambino</w:t>
-      </w:r>
-      <w:proofErr w:type="spellEnd"/>
-      <w:r>
-        <w:rPr>
-          <w:rFonts w:ascii="Calibri Light"/>
-          <w:b/>
-          <w:bCs/>
-          <w:sz w:val="28"/>
-          <w:szCs w:val="28"/>
-        </w:rPr>
-        <w:t>:</w:t>
+        <w:t>UC_VisualizzaDettagliBambino:</w:t>
       </w:r>
     </w:p>
     <w:p>
@@ -18822,11 +18096,9 @@
               <w:suppressAutoHyphens/>
               <w:textAlignment w:val="baseline"/>
             </w:pPr>
-            <w:proofErr w:type="spellStart"/>
             <w:r>
               <w:t>VisualizzaDettagliBambino</w:t>
             </w:r>
-            <w:proofErr w:type="spellEnd"/>
           </w:p>
         </w:tc>
       </w:tr>
@@ -18939,23 +18211,10 @@
               <w:textAlignment w:val="baseline"/>
             </w:pPr>
             <w:r>
-              <w:t xml:space="preserve">Il genitore si trova sulla pagina dei </w:t>
-            </w:r>
-            <w:proofErr w:type="gramStart"/>
-            <w:r>
-              <w:t>bambini.</w:t>
-            </w:r>
-            <w:r>
-              <w:t>(</w:t>
-            </w:r>
-            <w:proofErr w:type="spellStart"/>
-            <w:proofErr w:type="gramEnd"/>
-            <w:r>
-              <w:t>Mockup</w:t>
-            </w:r>
-            <w:proofErr w:type="spellEnd"/>
-            <w:r>
-              <w:t xml:space="preserve"> 2.8)</w:t>
+              <w:t>Il genitore si trova sulla pagina dei bambini.</w:t>
+            </w:r>
+            <w:r>
+              <w:t>(Mockup 2.8)</w:t>
             </w:r>
           </w:p>
         </w:tc>
@@ -19017,23 +18276,10 @@
               <w:textAlignment w:val="baseline"/>
             </w:pPr>
             <w:r>
-              <w:t xml:space="preserve">Il genitore seleziona la funzionalità “Visualizza dettagli” su un </w:t>
-            </w:r>
-            <w:proofErr w:type="gramStart"/>
-            <w:r>
-              <w:t>bambino</w:t>
-            </w:r>
-            <w:r>
-              <w:t>(</w:t>
-            </w:r>
-            <w:proofErr w:type="spellStart"/>
-            <w:proofErr w:type="gramEnd"/>
-            <w:r>
-              <w:t>Mockup</w:t>
-            </w:r>
-            <w:proofErr w:type="spellEnd"/>
-            <w:r>
-              <w:t xml:space="preserve"> 2.12)</w:t>
+              <w:t>Il genitore seleziona la funzionalità “Visualizza dettagli” su un bambino</w:t>
+            </w:r>
+            <w:r>
+              <w:t>(Mockup 2.12)</w:t>
             </w:r>
             <w:r>
               <w:t>.</w:t>
@@ -19093,23 +18339,10 @@
               <w:textAlignment w:val="baseline"/>
             </w:pPr>
             <w:r>
-              <w:t xml:space="preserve">Il sistema indirizza alla pagina del singolo </w:t>
-            </w:r>
-            <w:proofErr w:type="gramStart"/>
-            <w:r>
-              <w:t>bambino</w:t>
-            </w:r>
-            <w:r>
-              <w:t>(</w:t>
-            </w:r>
-            <w:proofErr w:type="spellStart"/>
-            <w:proofErr w:type="gramEnd"/>
-            <w:r>
-              <w:t>Mockup</w:t>
-            </w:r>
-            <w:proofErr w:type="spellEnd"/>
-            <w:r>
-              <w:t xml:space="preserve"> 2.15)</w:t>
+              <w:t>Il sistema indirizza alla pagina del singolo bambino</w:t>
+            </w:r>
+            <w:r>
+              <w:t>(Mockup 2.15)</w:t>
             </w:r>
             <w:r>
               <w:t>.</w:t>
@@ -19142,7 +18375,6 @@
           <w:szCs w:val="28"/>
         </w:rPr>
       </w:pPr>
-      <w:proofErr w:type="spellStart"/>
       <w:r>
         <w:rPr>
           <w:rFonts w:ascii="Calibri Light"/>
@@ -19151,18 +18383,7 @@
           <w:sz w:val="28"/>
           <w:szCs w:val="28"/>
         </w:rPr>
-        <w:t>UC_IscriviBambino</w:t>
-      </w:r>
-      <w:proofErr w:type="spellEnd"/>
-      <w:r>
-        <w:rPr>
-          <w:rFonts w:ascii="Calibri Light"/>
-          <w:b/>
-          <w:bCs/>
-          <w:sz w:val="28"/>
-          <w:szCs w:val="28"/>
-        </w:rPr>
-        <w:t>:</w:t>
+        <w:t>UC_IscriviBambino:</w:t>
       </w:r>
     </w:p>
     <w:p>
@@ -19207,11 +18428,9 @@
             <w:tcW w:w="4586" w:type="dxa"/>
           </w:tcPr>
           <w:p>
-            <w:proofErr w:type="spellStart"/>
             <w:r>
               <w:t>IscriviBambino</w:t>
             </w:r>
-            <w:proofErr w:type="spellEnd"/>
           </w:p>
         </w:tc>
       </w:tr>
@@ -19260,15 +18479,7 @@
           </w:tcPr>
           <w:p>
             <w:r>
-              <w:t xml:space="preserve">Il genitore si trova nella propria </w:t>
-            </w:r>
-            <w:proofErr w:type="spellStart"/>
-            <w:r>
-              <w:t>dashboard</w:t>
-            </w:r>
-            <w:proofErr w:type="spellEnd"/>
-            <w:r>
-              <w:t>.</w:t>
+              <w:t>Il genitore si trova nella propria dashboard.</w:t>
             </w:r>
           </w:p>
         </w:tc>
@@ -19312,13 +18523,8 @@
               <w:contextualSpacing/>
             </w:pPr>
             <w:r>
-              <w:t xml:space="preserve">Il sistema mostra il modulo (vedi </w:t>
-            </w:r>
-            <w:proofErr w:type="spellStart"/>
-            <w:r>
-              <w:t>mockup</w:t>
-            </w:r>
-            <w:proofErr w:type="spellEnd"/>
+              <w:t>Il sistema mostra il modulo (vedi mockup</w:t>
+            </w:r>
             <w:r>
               <w:t xml:space="preserve"> 2.</w:t>
             </w:r>
@@ -19410,7 +18616,6 @@
           <w:szCs w:val="28"/>
         </w:rPr>
       </w:pPr>
-      <w:proofErr w:type="spellStart"/>
       <w:r>
         <w:rPr>
           <w:rFonts w:ascii="Calibri Light"/>
@@ -19440,18 +18645,7 @@
           <w:sz w:val="28"/>
           <w:szCs w:val="28"/>
         </w:rPr>
-        <w:t>Bambino</w:t>
-      </w:r>
-      <w:proofErr w:type="spellEnd"/>
-      <w:r>
-        <w:rPr>
-          <w:rFonts w:ascii="Calibri Light"/>
-          <w:b/>
-          <w:bCs/>
-          <w:sz w:val="28"/>
-          <w:szCs w:val="28"/>
-        </w:rPr>
-        <w:t>:</w:t>
+        <w:t>Bambino:</w:t>
       </w:r>
     </w:p>
     <w:p>
@@ -19495,11 +18689,9 @@
             <w:tcW w:w="4575" w:type="dxa"/>
           </w:tcPr>
           <w:p>
-            <w:proofErr w:type="spellStart"/>
             <w:r>
               <w:t>ModificaDatiBambino</w:t>
             </w:r>
-            <w:proofErr w:type="spellEnd"/>
           </w:p>
         </w:tc>
       </w:tr>
@@ -19597,16 +18789,11 @@
             <w:r>
               <w:t xml:space="preserve"> (</w:t>
             </w:r>
-            <w:proofErr w:type="spellStart"/>
             <w:r>
               <w:t>M</w:t>
             </w:r>
             <w:r>
-              <w:t>ockup</w:t>
-            </w:r>
-            <w:proofErr w:type="spellEnd"/>
-            <w:r>
-              <w:t xml:space="preserve"> 2.</w:t>
+              <w:t>ockup 2.</w:t>
             </w:r>
             <w:r>
               <w:t>12</w:t>
@@ -19624,21 +18811,14 @@
               <w:contextualSpacing/>
             </w:pPr>
             <w:r>
-              <w:t xml:space="preserve">Il sistema mostra il modulo con i campi </w:t>
-            </w:r>
-            <w:proofErr w:type="gramStart"/>
-            <w:r>
-              <w:t>modificabili(</w:t>
-            </w:r>
-            <w:proofErr w:type="spellStart"/>
-            <w:proofErr w:type="gramEnd"/>
+              <w:t>Il sistema mostra il modulo con i campi modificabili(</w:t>
+            </w:r>
             <w:r>
               <w:t>M</w:t>
             </w:r>
             <w:r>
               <w:t>ockup</w:t>
             </w:r>
-            <w:proofErr w:type="spellEnd"/>
             <w:r>
               <w:t xml:space="preserve"> 2.1</w:t>
             </w:r>
@@ -19715,7 +18895,6 @@
           <w:szCs w:val="28"/>
         </w:rPr>
       </w:pPr>
-      <w:proofErr w:type="spellStart"/>
       <w:r>
         <w:rPr>
           <w:rFonts w:ascii="Calibri Light"/>
@@ -19744,18 +18923,7 @@
           <w:sz w:val="28"/>
           <w:szCs w:val="28"/>
         </w:rPr>
-        <w:t>DatiBambino</w:t>
-      </w:r>
-      <w:proofErr w:type="spellEnd"/>
-      <w:r>
-        <w:rPr>
-          <w:rFonts w:ascii="Calibri Light"/>
-          <w:b/>
-          <w:bCs/>
-          <w:sz w:val="28"/>
-          <w:szCs w:val="28"/>
-        </w:rPr>
-        <w:t>:</w:t>
+        <w:t>DatiBambino:</w:t>
       </w:r>
     </w:p>
     <w:p>
@@ -19799,11 +18967,9 @@
             <w:tcW w:w="4586" w:type="dxa"/>
           </w:tcPr>
           <w:p>
-            <w:proofErr w:type="spellStart"/>
             <w:r>
               <w:t>EliminaDatiBambino</w:t>
             </w:r>
-            <w:proofErr w:type="spellEnd"/>
           </w:p>
         </w:tc>
       </w:tr>
@@ -19884,26 +19050,16 @@
               <w:contextualSpacing/>
             </w:pPr>
             <w:r>
-              <w:t>Il genitore seleziona la funzionalità “</w:t>
-            </w:r>
-            <w:proofErr w:type="gramStart"/>
-            <w:r>
-              <w:t>Elimina”</w:t>
+              <w:t>Il genitore seleziona la funzionalità “Elimina”</w:t>
             </w:r>
             <w:r>
               <w:t>(</w:t>
             </w:r>
-            <w:proofErr w:type="spellStart"/>
-            <w:proofErr w:type="gramEnd"/>
             <w:r>
               <w:t>M</w:t>
             </w:r>
             <w:r>
-              <w:t>ockup</w:t>
-            </w:r>
-            <w:proofErr w:type="spellEnd"/>
-            <w:r>
-              <w:t xml:space="preserve"> 2.</w:t>
+              <w:t>ockup 2.</w:t>
             </w:r>
             <w:r>
               <w:t>12</w:t>
@@ -19926,16 +19082,11 @@
             <w:r>
               <w:t xml:space="preserve"> (</w:t>
             </w:r>
-            <w:proofErr w:type="spellStart"/>
             <w:r>
               <w:t>M</w:t>
             </w:r>
             <w:r>
-              <w:t>ockup</w:t>
-            </w:r>
-            <w:proofErr w:type="spellEnd"/>
-            <w:r>
-              <w:t xml:space="preserve"> 2.1</w:t>
+              <w:t>ockup 2.1</w:t>
             </w:r>
             <w:r>
               <w:t>4</w:t>
@@ -20010,7 +19161,6 @@
           <w:szCs w:val="28"/>
         </w:rPr>
       </w:pPr>
-      <w:proofErr w:type="spellStart"/>
       <w:r>
         <w:rPr>
           <w:rFonts w:ascii="Calibri Light"/>
@@ -20031,7 +19181,6 @@
         </w:rPr>
         <w:t>InserimentoDatiGenitore</w:t>
       </w:r>
-      <w:proofErr w:type="spellEnd"/>
       <w:r>
         <w:rPr>
           <w:rFonts w:ascii="Calibri Light"/>
@@ -20085,11 +19234,9 @@
             <w:tcW w:w="4587" w:type="dxa"/>
           </w:tcPr>
           <w:p>
-            <w:proofErr w:type="spellStart"/>
             <w:r>
               <w:t>InserimentoDatiGenitore</w:t>
             </w:r>
-            <w:proofErr w:type="spellEnd"/>
           </w:p>
         </w:tc>
       </w:tr>
@@ -20138,15 +19285,7 @@
           </w:tcPr>
           <w:p>
             <w:r>
-              <w:t xml:space="preserve">Il genitore si trova sulla propria </w:t>
-            </w:r>
-            <w:proofErr w:type="spellStart"/>
-            <w:r>
-              <w:t>dashboard</w:t>
-            </w:r>
-            <w:proofErr w:type="spellEnd"/>
-            <w:r>
-              <w:t>.</w:t>
+              <w:t>Il genitore si trova sulla propria dashboard.</w:t>
             </w:r>
           </w:p>
         </w:tc>
@@ -20196,21 +19335,14 @@
               <w:contextualSpacing/>
             </w:pPr>
             <w:r>
-              <w:t xml:space="preserve">Il sistema mostra il </w:t>
-            </w:r>
-            <w:proofErr w:type="gramStart"/>
-            <w:r>
-              <w:t>modulo(</w:t>
-            </w:r>
-            <w:proofErr w:type="spellStart"/>
-            <w:proofErr w:type="gramEnd"/>
+              <w:t>Il sistema mostra il modulo(</w:t>
+            </w:r>
             <w:r>
               <w:t>M</w:t>
             </w:r>
             <w:r>
               <w:t>ockup</w:t>
             </w:r>
-            <w:proofErr w:type="spellEnd"/>
             <w:r>
               <w:t xml:space="preserve"> 2.</w:t>
             </w:r>
@@ -20256,23 +19388,10 @@
           </w:tcPr>
           <w:p>
             <w:r>
-              <w:t xml:space="preserve">Il sistema registra i dati del </w:t>
-            </w:r>
-            <w:proofErr w:type="gramStart"/>
-            <w:r>
-              <w:t>genitore.</w:t>
-            </w:r>
-            <w:r>
-              <w:t>(</w:t>
-            </w:r>
-            <w:proofErr w:type="spellStart"/>
-            <w:proofErr w:type="gramEnd"/>
-            <w:r>
-              <w:t>Mockup</w:t>
-            </w:r>
-            <w:proofErr w:type="spellEnd"/>
-            <w:r>
-              <w:t xml:space="preserve"> 2.6)</w:t>
+              <w:t>Il sistema registra i dati del genitore.</w:t>
+            </w:r>
+            <w:r>
+              <w:t>(Mockup 2.6)</w:t>
             </w:r>
           </w:p>
         </w:tc>
@@ -20314,7 +19433,6 @@
           <w:szCs w:val="28"/>
         </w:rPr>
       </w:pPr>
-      <w:proofErr w:type="spellStart"/>
       <w:r>
         <w:rPr>
           <w:rFonts w:ascii="Calibri Light"/>
@@ -20344,18 +19462,7 @@
           <w:sz w:val="28"/>
           <w:szCs w:val="28"/>
         </w:rPr>
-        <w:t>DatiGenitore</w:t>
-      </w:r>
-      <w:proofErr w:type="spellEnd"/>
-      <w:r>
-        <w:rPr>
-          <w:rFonts w:ascii="Calibri Light"/>
-          <w:b/>
-          <w:bCs/>
-          <w:sz w:val="28"/>
-          <w:szCs w:val="28"/>
-        </w:rPr>
-        <w:t>:</w:t>
+        <w:t>DatiGenitore:</w:t>
       </w:r>
     </w:p>
     <w:p>
@@ -20399,11 +19506,9 @@
             <w:tcW w:w="4669" w:type="dxa"/>
           </w:tcPr>
           <w:p>
-            <w:proofErr w:type="spellStart"/>
             <w:r>
               <w:t>ModificaDatiGenitore</w:t>
             </w:r>
-            <w:proofErr w:type="spellEnd"/>
           </w:p>
         </w:tc>
       </w:tr>
@@ -20489,16 +19594,11 @@
             <w:r>
               <w:t xml:space="preserve"> (</w:t>
             </w:r>
-            <w:proofErr w:type="spellStart"/>
             <w:r>
               <w:t>M</w:t>
             </w:r>
             <w:r>
-              <w:t>ockup</w:t>
-            </w:r>
-            <w:proofErr w:type="spellEnd"/>
-            <w:r>
-              <w:t xml:space="preserve"> 2.5)</w:t>
+              <w:t>ockup 2.5)</w:t>
             </w:r>
           </w:p>
           <w:p>
@@ -20512,14 +19612,12 @@
             <w:r>
               <w:t>Il sistema mostra il modulo con i campi modificabili (</w:t>
             </w:r>
-            <w:proofErr w:type="spellStart"/>
             <w:r>
               <w:t>M</w:t>
             </w:r>
             <w:r>
               <w:t>ockup</w:t>
             </w:r>
-            <w:proofErr w:type="spellEnd"/>
             <w:r>
               <w:t xml:space="preserve"> </w:t>
             </w:r>
@@ -20596,7 +19694,6 @@
           <w:szCs w:val="28"/>
         </w:rPr>
       </w:pPr>
-      <w:proofErr w:type="spellStart"/>
       <w:r>
         <w:rPr>
           <w:rFonts w:ascii="Calibri Light"/>
@@ -20617,7 +19714,6 @@
         </w:rPr>
         <w:t>io</w:t>
       </w:r>
-      <w:proofErr w:type="spellEnd"/>
       <w:r>
         <w:rPr>
           <w:rFonts w:ascii="Calibri Light"/>
@@ -20683,7 +19779,6 @@
                 <w:rFonts w:asciiTheme="minorHAnsi" w:eastAsiaTheme="minorEastAsia" w:hAnsiTheme="minorHAnsi" w:cstheme="minorBidi"/>
               </w:rPr>
             </w:pPr>
-            <w:proofErr w:type="spellStart"/>
             <w:r>
               <w:rPr>
                 <w:rFonts w:asciiTheme="minorHAnsi" w:eastAsiaTheme="minorEastAsia" w:hAnsiTheme="minorHAnsi" w:cstheme="minorBidi"/>
@@ -20696,7 +19791,6 @@
               </w:rPr>
               <w:t>Segretario</w:t>
             </w:r>
-            <w:proofErr w:type="spellEnd"/>
           </w:p>
         </w:tc>
       </w:tr>
@@ -20839,7 +19933,6 @@
               </w:rPr>
               <w:t xml:space="preserve"> (</w:t>
             </w:r>
-            <w:proofErr w:type="spellStart"/>
             <w:r>
               <w:rPr>
                 <w:rFonts w:asciiTheme="minorHAnsi" w:eastAsiaTheme="minorEastAsia" w:hAnsiTheme="minorHAnsi" w:cstheme="minorBidi"/>
@@ -20850,14 +19943,7 @@
               <w:rPr>
                 <w:rFonts w:asciiTheme="minorHAnsi" w:eastAsiaTheme="minorEastAsia" w:hAnsiTheme="minorHAnsi" w:cstheme="minorBidi"/>
               </w:rPr>
-              <w:t>ockup</w:t>
-            </w:r>
-            <w:proofErr w:type="spellEnd"/>
-            <w:r>
-              <w:rPr>
-                <w:rFonts w:asciiTheme="minorHAnsi" w:eastAsiaTheme="minorEastAsia" w:hAnsiTheme="minorHAnsi" w:cstheme="minorBidi"/>
-              </w:rPr>
-              <w:t xml:space="preserve"> 4.</w:t>
+              <w:t>ockup 4.</w:t>
             </w:r>
             <w:r>
               <w:rPr>
@@ -21019,14 +20105,12 @@
             <w:r>
               <w:br/>
             </w:r>
-            <w:proofErr w:type="spellStart"/>
             <w:r>
               <w:rPr>
                 <w:rFonts w:asciiTheme="minorHAnsi" w:eastAsiaTheme="minorEastAsia" w:hAnsiTheme="minorHAnsi" w:cstheme="minorBidi"/>
               </w:rPr>
               <w:t>EmailGiàPresente</w:t>
             </w:r>
-            <w:proofErr w:type="spellEnd"/>
           </w:p>
         </w:tc>
         <w:tc>
@@ -21055,21 +20139,7 @@
               <w:rPr>
                 <w:rFonts w:asciiTheme="minorHAnsi" w:eastAsiaTheme="minorEastAsia" w:hAnsiTheme="minorHAnsi" w:cstheme="minorBidi"/>
               </w:rPr>
-              <w:t xml:space="preserve"> se l’email inserita è </w:t>
-            </w:r>
-            <w:proofErr w:type="gramStart"/>
-            <w:r>
-              <w:rPr>
-                <w:rFonts w:asciiTheme="minorHAnsi" w:eastAsiaTheme="minorEastAsia" w:hAnsiTheme="minorHAnsi" w:cstheme="minorBidi"/>
-              </w:rPr>
-              <w:t>già  presente</w:t>
-            </w:r>
-            <w:proofErr w:type="gramEnd"/>
-            <w:r>
-              <w:rPr>
-                <w:rFonts w:asciiTheme="minorHAnsi" w:eastAsiaTheme="minorEastAsia" w:hAnsiTheme="minorHAnsi" w:cstheme="minorBidi"/>
-              </w:rPr>
-              <w:t xml:space="preserve"> nel sistema, il sistema mostra il messaggio d’errore “Email già presente” e non registra il </w:t>
+              <w:t xml:space="preserve"> se l’email inserita è già  presente nel sistema, il sistema mostra il messaggio d’errore “Email già presente” e non registra il </w:t>
             </w:r>
             <w:r>
               <w:rPr>
@@ -21109,14 +20179,12 @@
             <w:r>
               <w:br/>
             </w:r>
-            <w:proofErr w:type="spellStart"/>
             <w:r>
               <w:rPr>
                 <w:rFonts w:asciiTheme="minorHAnsi" w:eastAsiaTheme="minorEastAsia" w:hAnsiTheme="minorHAnsi" w:cstheme="minorBidi"/>
               </w:rPr>
               <w:t>CodiceFiscaleGiàPresente</w:t>
             </w:r>
-            <w:proofErr w:type="spellEnd"/>
           </w:p>
         </w:tc>
         <w:tc>
@@ -21244,7 +20312,6 @@
           <w:szCs w:val="28"/>
         </w:rPr>
       </w:pPr>
-      <w:proofErr w:type="spellStart"/>
       <w:r>
         <w:rPr>
           <w:rFonts w:asciiTheme="minorHAnsi" w:eastAsiaTheme="minorEastAsia" w:hAnsiTheme="minorHAnsi" w:cstheme="minorBidi"/>
@@ -21254,18 +20321,7 @@
           <w:szCs w:val="28"/>
         </w:rPr>
         <w:lastRenderedPageBreak/>
-        <w:t>UC_VisualizzaAndamentoCentro</w:t>
-      </w:r>
-      <w:proofErr w:type="spellEnd"/>
-      <w:r>
-        <w:rPr>
-          <w:rFonts w:asciiTheme="minorHAnsi" w:eastAsiaTheme="minorEastAsia" w:hAnsiTheme="minorHAnsi" w:cstheme="minorBidi"/>
-          <w:b/>
-          <w:bCs/>
-          <w:sz w:val="28"/>
-          <w:szCs w:val="28"/>
-        </w:rPr>
-        <w:t>:</w:t>
+        <w:t>UC_VisualizzaAndamentoCentro:</w:t>
       </w:r>
     </w:p>
     <w:p>
@@ -21322,14 +20378,12 @@
                 <w:rFonts w:asciiTheme="minorHAnsi" w:eastAsiaTheme="minorEastAsia" w:hAnsiTheme="minorHAnsi" w:cstheme="minorBidi"/>
               </w:rPr>
             </w:pPr>
-            <w:proofErr w:type="spellStart"/>
             <w:r>
               <w:rPr>
                 <w:rFonts w:asciiTheme="minorHAnsi" w:eastAsiaTheme="minorEastAsia" w:hAnsiTheme="minorHAnsi" w:cstheme="minorBidi"/>
               </w:rPr>
               <w:t>VisualizzaAndamentoCentro</w:t>
             </w:r>
-            <w:proofErr w:type="spellEnd"/>
           </w:p>
         </w:tc>
       </w:tr>
@@ -21416,41 +20470,25 @@
               <w:rPr>
                 <w:rFonts w:asciiTheme="minorHAnsi" w:eastAsiaTheme="minorEastAsia" w:hAnsiTheme="minorHAnsi" w:cstheme="minorBidi"/>
               </w:rPr>
-              <w:t xml:space="preserve">si trova nella propria </w:t>
-            </w:r>
-            <w:proofErr w:type="spellStart"/>
+              <w:t>si trova nella propria dashboard</w:t>
+            </w:r>
             <w:r>
               <w:rPr>
                 <w:rFonts w:asciiTheme="minorHAnsi" w:eastAsiaTheme="minorEastAsia" w:hAnsiTheme="minorHAnsi" w:cstheme="minorBidi"/>
               </w:rPr>
-              <w:t>dashboard</w:t>
-            </w:r>
-            <w:proofErr w:type="spellEnd"/>
+              <w:t xml:space="preserve"> (</w:t>
+            </w:r>
             <w:r>
               <w:rPr>
                 <w:rFonts w:asciiTheme="minorHAnsi" w:eastAsiaTheme="minorEastAsia" w:hAnsiTheme="minorHAnsi" w:cstheme="minorBidi"/>
               </w:rPr>
-              <w:t xml:space="preserve"> (</w:t>
-            </w:r>
-            <w:proofErr w:type="spellStart"/>
+              <w:t>M</w:t>
+            </w:r>
             <w:r>
               <w:rPr>
                 <w:rFonts w:asciiTheme="minorHAnsi" w:eastAsiaTheme="minorEastAsia" w:hAnsiTheme="minorHAnsi" w:cstheme="minorBidi"/>
               </w:rPr>
-              <w:t>M</w:t>
-            </w:r>
-            <w:r>
-              <w:rPr>
-                <w:rFonts w:asciiTheme="minorHAnsi" w:eastAsiaTheme="minorEastAsia" w:hAnsiTheme="minorHAnsi" w:cstheme="minorBidi"/>
-              </w:rPr>
-              <w:t>ockup</w:t>
-            </w:r>
-            <w:proofErr w:type="spellEnd"/>
-            <w:r>
-              <w:rPr>
-                <w:rFonts w:asciiTheme="minorHAnsi" w:eastAsiaTheme="minorEastAsia" w:hAnsiTheme="minorHAnsi" w:cstheme="minorBidi"/>
-              </w:rPr>
-              <w:t xml:space="preserve"> 4.</w:t>
+              <w:t>ockup 4.</w:t>
             </w:r>
             <w:r>
               <w:rPr>
@@ -21523,7 +20561,6 @@
               </w:rPr>
               <w:t xml:space="preserve"> (</w:t>
             </w:r>
-            <w:proofErr w:type="spellStart"/>
             <w:r>
               <w:rPr>
                 <w:rFonts w:asciiTheme="minorHAnsi" w:eastAsiaTheme="minorEastAsia" w:hAnsiTheme="minorHAnsi" w:cstheme="minorBidi"/>
@@ -21534,14 +20571,7 @@
               <w:rPr>
                 <w:rFonts w:asciiTheme="minorHAnsi" w:eastAsiaTheme="minorEastAsia" w:hAnsiTheme="minorHAnsi" w:cstheme="minorBidi"/>
               </w:rPr>
-              <w:t>ockup</w:t>
-            </w:r>
-            <w:proofErr w:type="spellEnd"/>
-            <w:r>
-              <w:rPr>
-                <w:rFonts w:asciiTheme="minorHAnsi" w:eastAsiaTheme="minorEastAsia" w:hAnsiTheme="minorHAnsi" w:cstheme="minorBidi"/>
-              </w:rPr>
-              <w:t xml:space="preserve"> 4.</w:t>
+              <w:t>ockup 4.</w:t>
             </w:r>
             <w:r>
               <w:rPr>
@@ -21623,7 +20653,6 @@
           <w:szCs w:val="28"/>
         </w:rPr>
       </w:pPr>
-      <w:proofErr w:type="spellStart"/>
       <w:r>
         <w:rPr>
           <w:rFonts w:asciiTheme="minorHAnsi" w:eastAsiaTheme="minorEastAsia" w:hAnsiTheme="minorHAnsi" w:cstheme="minorBidi"/>
@@ -21644,7 +20673,6 @@
         </w:rPr>
         <w:t>NuovaPassword</w:t>
       </w:r>
-      <w:proofErr w:type="spellEnd"/>
       <w:r>
         <w:rPr>
           <w:rFonts w:asciiTheme="minorHAnsi" w:eastAsiaTheme="minorEastAsia" w:hAnsiTheme="minorHAnsi" w:cstheme="minorBidi"/>
@@ -21699,7 +20727,6 @@
                 <w:rFonts w:asciiTheme="minorHAnsi" w:eastAsiaTheme="minorEastAsia" w:hAnsiTheme="minorHAnsi" w:cstheme="minorBidi"/>
               </w:rPr>
             </w:pPr>
-            <w:proofErr w:type="spellStart"/>
             <w:r>
               <w:rPr>
                 <w:rFonts w:asciiTheme="minorHAnsi" w:eastAsiaTheme="minorEastAsia" w:hAnsiTheme="minorHAnsi" w:cstheme="minorBidi"/>
@@ -21712,7 +20739,6 @@
               </w:rPr>
               <w:t>assword</w:t>
             </w:r>
-            <w:proofErr w:type="spellEnd"/>
           </w:p>
         </w:tc>
       </w:tr>
@@ -21793,21 +20819,7 @@
               <w:rPr>
                 <w:rFonts w:asciiTheme="minorHAnsi" w:eastAsiaTheme="minorEastAsia" w:hAnsiTheme="minorHAnsi" w:cstheme="minorBidi"/>
               </w:rPr>
-              <w:t xml:space="preserve">Il segretario ha </w:t>
-            </w:r>
-            <w:proofErr w:type="spellStart"/>
-            <w:r>
-              <w:rPr>
-                <w:rFonts w:asciiTheme="minorHAnsi" w:eastAsiaTheme="minorEastAsia" w:hAnsiTheme="minorHAnsi" w:cstheme="minorBidi"/>
-              </w:rPr>
-              <w:t>effetuato</w:t>
-            </w:r>
-            <w:proofErr w:type="spellEnd"/>
-            <w:r>
-              <w:rPr>
-                <w:rFonts w:asciiTheme="minorHAnsi" w:eastAsiaTheme="minorEastAsia" w:hAnsiTheme="minorHAnsi" w:cstheme="minorBidi"/>
-              </w:rPr>
-              <w:t xml:space="preserve"> il login per la prima volta</w:t>
+              <w:t>Il segretario ha effetuato il login per la prima volta</w:t>
             </w:r>
           </w:p>
         </w:tc>
@@ -21856,30 +20868,20 @@
               <w:rPr>
                 <w:rFonts w:asciiTheme="minorHAnsi" w:eastAsiaTheme="minorEastAsia" w:hAnsiTheme="minorHAnsi" w:cstheme="minorBidi"/>
               </w:rPr>
-              <w:t xml:space="preserve"> Il sistema mostra una pagina nella quale inserire e confermare la nuova </w:t>
-            </w:r>
-            <w:proofErr w:type="gramStart"/>
+              <w:t xml:space="preserve"> Il sistema mostra una pagina nella quale inserire e confermare la nuova password.(</w:t>
+            </w:r>
             <w:r>
               <w:rPr>
                 <w:rFonts w:asciiTheme="minorHAnsi" w:eastAsiaTheme="minorEastAsia" w:hAnsiTheme="minorHAnsi" w:cstheme="minorBidi"/>
               </w:rPr>
-              <w:t>password.(</w:t>
-            </w:r>
-            <w:proofErr w:type="spellStart"/>
-            <w:proofErr w:type="gramEnd"/>
+              <w:t>M</w:t>
+            </w:r>
             <w:r>
               <w:rPr>
                 <w:rFonts w:asciiTheme="minorHAnsi" w:eastAsiaTheme="minorEastAsia" w:hAnsiTheme="minorHAnsi" w:cstheme="minorBidi"/>
               </w:rPr>
-              <w:t>M</w:t>
-            </w:r>
-            <w:r>
-              <w:rPr>
-                <w:rFonts w:asciiTheme="minorHAnsi" w:eastAsiaTheme="minorEastAsia" w:hAnsiTheme="minorHAnsi" w:cstheme="minorBidi"/>
-              </w:rPr>
               <w:t>ockup</w:t>
             </w:r>
-            <w:proofErr w:type="spellEnd"/>
             <w:r>
               <w:rPr>
                 <w:rFonts w:asciiTheme="minorHAnsi" w:eastAsiaTheme="minorEastAsia" w:hAnsiTheme="minorHAnsi" w:cstheme="minorBidi"/>
@@ -21952,16 +20954,8 @@
               <w:rPr>
                 <w:rFonts w:asciiTheme="minorHAnsi" w:eastAsiaTheme="minorEastAsia" w:hAnsiTheme="minorHAnsi" w:cstheme="minorBidi"/>
               </w:rPr>
-              <w:t xml:space="preserve">Il sistema indirizza il segretario alla propria </w:t>
-            </w:r>
-            <w:proofErr w:type="spellStart"/>
-            <w:r>
-              <w:rPr>
-                <w:rFonts w:asciiTheme="minorHAnsi" w:eastAsiaTheme="minorEastAsia" w:hAnsiTheme="minorHAnsi" w:cstheme="minorBidi"/>
-              </w:rPr>
-              <w:t>dashboard</w:t>
-            </w:r>
-            <w:proofErr w:type="spellEnd"/>
+              <w:t>Il sistema indirizza il segretario alla propria dashboard</w:t>
+            </w:r>
             <w:r>
               <w:rPr>
                 <w:rFonts w:asciiTheme="minorHAnsi" w:eastAsiaTheme="minorEastAsia" w:hAnsiTheme="minorHAnsi" w:cstheme="minorBidi"/>
@@ -21988,7 +20982,6 @@
           <w:szCs w:val="28"/>
         </w:rPr>
       </w:pPr>
-      <w:proofErr w:type="spellStart"/>
       <w:r>
         <w:rPr>
           <w:rFonts w:asciiTheme="minorHAnsi" w:eastAsiaTheme="minorEastAsia" w:hAnsiTheme="minorHAnsi" w:cstheme="minorBidi"/>
@@ -22009,7 +21002,6 @@
         </w:rPr>
         <w:t>CambiaPassword</w:t>
       </w:r>
-      <w:proofErr w:type="spellEnd"/>
       <w:r>
         <w:rPr>
           <w:rFonts w:asciiTheme="minorHAnsi" w:eastAsiaTheme="minorEastAsia" w:hAnsiTheme="minorHAnsi" w:cstheme="minorBidi"/>
@@ -22065,7 +21057,6 @@
                 <w:rFonts w:asciiTheme="minorHAnsi" w:eastAsiaTheme="minorEastAsia" w:hAnsiTheme="minorHAnsi" w:cstheme="minorBidi"/>
               </w:rPr>
             </w:pPr>
-            <w:proofErr w:type="spellStart"/>
             <w:r>
               <w:rPr>
                 <w:rFonts w:asciiTheme="minorHAnsi" w:eastAsiaTheme="minorEastAsia" w:hAnsiTheme="minorHAnsi" w:cstheme="minorBidi"/>
@@ -22078,7 +21069,6 @@
               </w:rPr>
               <w:t>assword</w:t>
             </w:r>
-            <w:proofErr w:type="spellEnd"/>
           </w:p>
         </w:tc>
       </w:tr>
@@ -22157,16 +21147,8 @@
               <w:rPr>
                 <w:rFonts w:asciiTheme="minorHAnsi" w:eastAsiaTheme="minorEastAsia" w:hAnsiTheme="minorHAnsi" w:cstheme="minorBidi"/>
               </w:rPr>
-              <w:t xml:space="preserve">L’utente generico è nella propria </w:t>
-            </w:r>
-            <w:proofErr w:type="spellStart"/>
-            <w:r>
-              <w:rPr>
-                <w:rFonts w:asciiTheme="minorHAnsi" w:eastAsiaTheme="minorEastAsia" w:hAnsiTheme="minorHAnsi" w:cstheme="minorBidi"/>
-              </w:rPr>
-              <w:t>dashboard</w:t>
-            </w:r>
-            <w:proofErr w:type="spellEnd"/>
+              <w:t>L’utente generico è nella propria dashboard</w:t>
+            </w:r>
           </w:p>
         </w:tc>
       </w:tr>
@@ -22214,30 +21196,20 @@
               <w:rPr>
                 <w:rFonts w:asciiTheme="minorHAnsi" w:eastAsiaTheme="minorEastAsia" w:hAnsiTheme="minorHAnsi" w:cstheme="minorBidi"/>
               </w:rPr>
-              <w:t xml:space="preserve">Il sistema mostra una pagina nella quale inserire la vecchia password, la nuova password e la conferma di </w:t>
-            </w:r>
-            <w:proofErr w:type="gramStart"/>
+              <w:t>Il sistema mostra una pagina nella quale inserire la vecchia password, la nuova password e la conferma di quest'ultima.(</w:t>
+            </w:r>
             <w:r>
               <w:rPr>
                 <w:rFonts w:asciiTheme="minorHAnsi" w:eastAsiaTheme="minorEastAsia" w:hAnsiTheme="minorHAnsi" w:cstheme="minorBidi"/>
               </w:rPr>
-              <w:t>quest'ultima.(</w:t>
-            </w:r>
-            <w:proofErr w:type="spellStart"/>
-            <w:proofErr w:type="gramEnd"/>
+              <w:t>M</w:t>
+            </w:r>
             <w:r>
               <w:rPr>
                 <w:rFonts w:asciiTheme="minorHAnsi" w:eastAsiaTheme="minorEastAsia" w:hAnsiTheme="minorHAnsi" w:cstheme="minorBidi"/>
               </w:rPr>
-              <w:t>M</w:t>
-            </w:r>
-            <w:r>
-              <w:rPr>
-                <w:rFonts w:asciiTheme="minorHAnsi" w:eastAsiaTheme="minorEastAsia" w:hAnsiTheme="minorHAnsi" w:cstheme="minorBidi"/>
-              </w:rPr>
               <w:t>ockup</w:t>
             </w:r>
-            <w:proofErr w:type="spellEnd"/>
             <w:r>
               <w:rPr>
                 <w:rFonts w:asciiTheme="minorHAnsi" w:eastAsiaTheme="minorEastAsia" w:hAnsiTheme="minorHAnsi" w:cstheme="minorBidi"/>
@@ -22345,21 +21317,7 @@
               <w:rPr>
                 <w:rFonts w:asciiTheme="minorHAnsi" w:eastAsiaTheme="minorEastAsia" w:hAnsiTheme="minorHAnsi" w:cstheme="minorBidi"/>
               </w:rPr>
-              <w:t xml:space="preserve"> alla propria </w:t>
-            </w:r>
-            <w:proofErr w:type="spellStart"/>
-            <w:r>
-              <w:rPr>
-                <w:rFonts w:asciiTheme="minorHAnsi" w:eastAsiaTheme="minorEastAsia" w:hAnsiTheme="minorHAnsi" w:cstheme="minorBidi"/>
-              </w:rPr>
-              <w:t>dashboard</w:t>
-            </w:r>
-            <w:proofErr w:type="spellEnd"/>
-            <w:r>
-              <w:rPr>
-                <w:rFonts w:asciiTheme="minorHAnsi" w:eastAsiaTheme="minorEastAsia" w:hAnsiTheme="minorHAnsi" w:cstheme="minorBidi"/>
-              </w:rPr>
-              <w:t>.</w:t>
+              <w:t xml:space="preserve"> alla propria dashboard.</w:t>
             </w:r>
           </w:p>
         </w:tc>
@@ -22392,14 +21350,12 @@
                 <w:rFonts w:asciiTheme="minorHAnsi" w:eastAsiaTheme="minorEastAsia" w:hAnsiTheme="minorHAnsi" w:cstheme="minorBidi"/>
               </w:rPr>
             </w:pPr>
-            <w:proofErr w:type="spellStart"/>
             <w:r>
               <w:rPr>
                 <w:rFonts w:asciiTheme="minorHAnsi" w:eastAsiaTheme="minorEastAsia" w:hAnsiTheme="minorHAnsi" w:cstheme="minorBidi"/>
               </w:rPr>
               <w:t>VecchiaPasswordErrata</w:t>
             </w:r>
-            <w:proofErr w:type="spellEnd"/>
           </w:p>
         </w:tc>
         <w:tc>
@@ -22457,7 +21413,6 @@
         </w:rPr>
       </w:pPr>
       <w:bookmarkStart w:id="36" w:name="_Toc56715709"/>
-      <w:proofErr w:type="spellStart"/>
       <w:r>
         <w:rPr>
           <w:color w:val="2E5395"/>
@@ -22475,7 +21430,6 @@
         </w:rPr>
         <w:t>Prenotazione</w:t>
       </w:r>
-      <w:proofErr w:type="spellEnd"/>
       <w:r>
         <w:rPr>
           <w:color w:val="2E5395"/>
@@ -22589,7 +21543,6 @@
           <w:szCs w:val="28"/>
         </w:rPr>
       </w:pPr>
-      <w:proofErr w:type="spellStart"/>
       <w:r>
         <w:rPr>
           <w:rFonts w:ascii="Calibri Light"/>
@@ -22611,7 +21564,6 @@
         </w:rPr>
         <w:t>EffettuaPrenotazione</w:t>
       </w:r>
-      <w:proofErr w:type="spellEnd"/>
       <w:r>
         <w:rPr>
           <w:rFonts w:ascii="Calibri Light"/>
@@ -22700,11 +21652,9 @@
               <w:suppressAutoHyphens/>
               <w:textAlignment w:val="baseline"/>
             </w:pPr>
-            <w:proofErr w:type="spellStart"/>
             <w:r>
               <w:t>EffettuaPrenotazione</w:t>
             </w:r>
-            <w:proofErr w:type="spellEnd"/>
           </w:p>
         </w:tc>
       </w:tr>
@@ -22817,15 +21767,7 @@
               <w:textAlignment w:val="baseline"/>
             </w:pPr>
             <w:r>
-              <w:t xml:space="preserve">Il genitore si trova nella </w:t>
-            </w:r>
-            <w:proofErr w:type="spellStart"/>
-            <w:r>
-              <w:t>dashboard</w:t>
-            </w:r>
-            <w:proofErr w:type="spellEnd"/>
-            <w:r>
-              <w:t>.</w:t>
+              <w:t>Il genitore si trova nella dashboard.</w:t>
             </w:r>
           </w:p>
         </w:tc>
@@ -22958,15 +21900,7 @@
               <w:br/>
             </w:r>
             <w:r>
-              <w:t>(</w:t>
-            </w:r>
-            <w:proofErr w:type="spellStart"/>
-            <w:r>
-              <w:t>Mockup</w:t>
-            </w:r>
-            <w:proofErr w:type="spellEnd"/>
-            <w:r>
-              <w:t xml:space="preserve"> 2.1</w:t>
+              <w:t>(Mockup 2.1</w:t>
             </w:r>
             <w:r>
               <w:t>0</w:t>
@@ -23007,27 +21941,14 @@
               <w:spacing w:after="160" w:line="249" w:lineRule="auto"/>
             </w:pPr>
             <w:r>
-              <w:t xml:space="preserve">Il sistema mostra un calendario dove è possibile selezionare le settimane da prenotare nei mesi che vanno da </w:t>
-            </w:r>
-            <w:proofErr w:type="gramStart"/>
-            <w:r>
-              <w:t>Maggio</w:t>
-            </w:r>
-            <w:proofErr w:type="gramEnd"/>
-            <w:r>
-              <w:t xml:space="preserve"> a Settembre.</w:t>
+              <w:t>Il sistema mostra un calendario dove è possibile selezionare le settimane da prenotare nei mesi che vanno da Maggio a Settembre.</w:t>
             </w:r>
             <w:r>
               <w:br/>
             </w:r>
             <w:r>
-              <w:t>(</w:t>
-            </w:r>
-            <w:proofErr w:type="spellStart"/>
-            <w:r>
-              <w:t>Mockup</w:t>
-            </w:r>
-            <w:proofErr w:type="spellEnd"/>
+              <w:t>(Mockup</w:t>
+            </w:r>
             <w:r>
               <w:t xml:space="preserve"> 2.11</w:t>
             </w:r>
@@ -23056,15 +21977,7 @@
               <w:br/>
             </w:r>
             <w:r>
-              <w:t>(</w:t>
-            </w:r>
-            <w:proofErr w:type="spellStart"/>
-            <w:r>
-              <w:t>Mockup</w:t>
-            </w:r>
-            <w:proofErr w:type="spellEnd"/>
-            <w:r>
-              <w:t xml:space="preserve"> </w:t>
+              <w:t xml:space="preserve">(Mockup </w:t>
             </w:r>
             <w:r>
               <w:t>2.12</w:t>
@@ -23136,7 +22049,6 @@
             <w:r>
               <w:t>(</w:t>
             </w:r>
-            <w:proofErr w:type="spellStart"/>
             <w:r>
               <w:rPr>
                 <w:b/>
@@ -23144,7 +22056,6 @@
               </w:rPr>
               <w:t>UC_PagamentoPrenotazione</w:t>
             </w:r>
-            <w:proofErr w:type="spellEnd"/>
             <w:r>
               <w:t>)</w:t>
             </w:r>
@@ -23252,7 +22163,6 @@
               <w:textAlignment w:val="baseline"/>
             </w:pPr>
             <w:r>
-              <w:lastRenderedPageBreak/>
               <w:t>Condizione d’uscita</w:t>
             </w:r>
           </w:p>
@@ -23282,15 +22192,7 @@
               <w:t xml:space="preserve">Il sistema </w:t>
             </w:r>
             <w:r>
-              <w:t xml:space="preserve">registra la prenotazione e indirizza il genitore alla </w:t>
-            </w:r>
-            <w:proofErr w:type="spellStart"/>
-            <w:r>
-              <w:t>dashboard</w:t>
-            </w:r>
-            <w:proofErr w:type="spellEnd"/>
-            <w:r>
-              <w:t xml:space="preserve"> personale.</w:t>
+              <w:t>registra la prenotazione e indirizza il genitore alla dashboard personale.</w:t>
             </w:r>
           </w:p>
         </w:tc>
@@ -23324,12 +22226,8 @@
             </w:r>
             <w:r>
               <w:br/>
-            </w:r>
-            <w:proofErr w:type="spellStart"/>
-            <w:r>
               <w:t>AnnullaPrenotazione</w:t>
             </w:r>
-            <w:proofErr w:type="spellEnd"/>
           </w:p>
         </w:tc>
         <w:tc>
@@ -23353,15 +22251,7 @@
               <w:textAlignment w:val="baseline"/>
             </w:pPr>
             <w:r>
-              <w:t xml:space="preserve">Al passo 5 se il genitore sceglie la funzionalità “Annulla” allora il sistema non registra la prenotazione e indirizza il genitore alla </w:t>
-            </w:r>
-            <w:proofErr w:type="spellStart"/>
-            <w:r>
-              <w:t>dashboard</w:t>
-            </w:r>
-            <w:proofErr w:type="spellEnd"/>
-            <w:r>
-              <w:t xml:space="preserve"> personale.</w:t>
+              <w:t>Al passo 5 se il genitore sceglie la funzionalità “Annulla” allora il sistema non registra la prenotazione e indirizza il genitore alla dashboard personale.</w:t>
             </w:r>
           </w:p>
         </w:tc>
@@ -23392,11 +22282,9 @@
             <w:r>
               <w:br/>
             </w:r>
-            <w:proofErr w:type="spellStart"/>
             <w:r>
               <w:t>PagamentoFallito</w:t>
             </w:r>
-            <w:proofErr w:type="spellEnd"/>
           </w:p>
         </w:tc>
         <w:tc>
@@ -23472,7 +22360,6 @@
           <w:szCs w:val="28"/>
         </w:rPr>
       </w:pPr>
-      <w:proofErr w:type="spellStart"/>
       <w:r>
         <w:rPr>
           <w:rFonts w:ascii="Calibri Light"/>
@@ -23494,7 +22381,6 @@
         </w:rPr>
         <w:t>agamentoPrenotazione</w:t>
       </w:r>
-      <w:proofErr w:type="spellEnd"/>
       <w:r>
         <w:rPr>
           <w:rFonts w:ascii="Calibri Light"/>
@@ -23580,11 +22466,9 @@
               <w:suppressAutoHyphens/>
               <w:textAlignment w:val="baseline"/>
             </w:pPr>
-            <w:proofErr w:type="spellStart"/>
             <w:r>
               <w:t>PagamentoPrenotazione</w:t>
             </w:r>
-            <w:proofErr w:type="spellEnd"/>
           </w:p>
         </w:tc>
       </w:tr>
@@ -23765,15 +22649,7 @@
               <w:t>permette la scelta di due metodi di pagamento:</w:t>
             </w:r>
             <w:r>
-              <w:t xml:space="preserve"> </w:t>
-            </w:r>
-            <w:proofErr w:type="spellStart"/>
-            <w:r>
-              <w:t>Paypal</w:t>
-            </w:r>
-            <w:proofErr w:type="spellEnd"/>
-            <w:r>
-              <w:t xml:space="preserve"> o con Carta di credito o debito.</w:t>
+              <w:t xml:space="preserve"> Paypal o con Carta di credito o debito.</w:t>
             </w:r>
           </w:p>
           <w:p>
@@ -23796,34 +22672,13 @@
               <w:br/>
             </w:r>
             <w:r>
-              <w:t xml:space="preserve">- Se con </w:t>
-            </w:r>
-            <w:proofErr w:type="spellStart"/>
-            <w:r>
-              <w:t>PayPal</w:t>
-            </w:r>
-            <w:proofErr w:type="spellEnd"/>
-            <w:r>
-              <w:t xml:space="preserve"> </w:t>
-            </w:r>
-            <w:proofErr w:type="spellStart"/>
-            <w:r>
-              <w:t>UC_PayPal</w:t>
-            </w:r>
-            <w:proofErr w:type="spellEnd"/>
+              <w:t>- Se con PayPal UC_PayPal</w:t>
+            </w:r>
             <w:r>
               <w:br/>
             </w:r>
             <w:r>
-              <w:t xml:space="preserve">- Se con Carta di credito o debito </w:t>
-            </w:r>
-            <w:proofErr w:type="spellStart"/>
-            <w:r>
-              <w:t>UC_PagamentoConCarta</w:t>
-            </w:r>
-            <w:proofErr w:type="spellEnd"/>
-            <w:r>
-              <w:t>.</w:t>
+              <w:t>- Se con Carta di credito o debito UC_PagamentoConCarta.</w:t>
             </w:r>
           </w:p>
         </w:tc>
@@ -23913,7 +22768,6 @@
           <w:szCs w:val="28"/>
         </w:rPr>
       </w:pPr>
-      <w:proofErr w:type="spellStart"/>
       <w:r>
         <w:rPr>
           <w:rFonts w:ascii="Calibri Light"/>
@@ -23922,18 +22776,7 @@
           <w:sz w:val="28"/>
           <w:szCs w:val="28"/>
         </w:rPr>
-        <w:t>UC_PayPal</w:t>
-      </w:r>
-      <w:proofErr w:type="spellEnd"/>
-      <w:r>
-        <w:rPr>
-          <w:rFonts w:ascii="Calibri Light"/>
-          <w:b/>
-          <w:bCs/>
-          <w:sz w:val="28"/>
-          <w:szCs w:val="28"/>
-        </w:rPr>
-        <w:t>:</w:t>
+        <w:t>UC_PayPal:</w:t>
       </w:r>
     </w:p>
     <w:p>
@@ -23999,11 +22842,9 @@
             </w:tcMar>
           </w:tcPr>
           <w:p>
-            <w:proofErr w:type="spellStart"/>
             <w:r>
               <w:t>PayPal</w:t>
             </w:r>
-            <w:proofErr w:type="spellEnd"/>
           </w:p>
         </w:tc>
       </w:tr>
@@ -24111,11 +22952,9 @@
             <w:r>
               <w:t>“</w:t>
             </w:r>
-            <w:proofErr w:type="spellStart"/>
             <w:r>
               <w:t>PayPal</w:t>
             </w:r>
-            <w:proofErr w:type="spellEnd"/>
             <w:r>
               <w:t>”</w:t>
             </w:r>
@@ -24181,15 +23020,7 @@
               </w:rPr>
             </w:pPr>
             <w:r>
-              <w:t xml:space="preserve">Il sistema mostra una modale con il messaggio “Sei sicuro di voler pagare con </w:t>
-            </w:r>
-            <w:proofErr w:type="spellStart"/>
-            <w:r>
-              <w:t>Paypal</w:t>
-            </w:r>
-            <w:proofErr w:type="spellEnd"/>
-            <w:r>
-              <w:t>? In questo caso al termine del pagamento sarà direttamente effettuata la prenotazione” con due scelte:</w:t>
+              <w:t>Il sistema mostra una modale con il messaggio “Sei sicuro di voler pagare con Paypal? In questo caso al termine del pagamento sarà direttamente effettuata la prenotazione” con due scelte:</w:t>
             </w:r>
             <w:r>
               <w:br/>
@@ -24236,13 +23067,8 @@
               </w:rPr>
             </w:pPr>
             <w:r>
-              <w:t xml:space="preserve">Il sistema si connette al sistema di pagamento di </w:t>
-            </w:r>
-            <w:proofErr w:type="spellStart"/>
-            <w:r>
-              <w:t>PayPal</w:t>
-            </w:r>
-            <w:proofErr w:type="spellEnd"/>
+              <w:t>Il sistema si connette al sistema di pagamento di PayPal</w:t>
+            </w:r>
             <w:r>
               <w:t xml:space="preserve"> passandogli</w:t>
             </w:r>
@@ -24267,15 +23093,7 @@
               </w:rPr>
             </w:pPr>
             <w:r>
-              <w:t xml:space="preserve">Il genitore interagisce con il sistema di </w:t>
-            </w:r>
-            <w:proofErr w:type="spellStart"/>
-            <w:r>
-              <w:t>PayPal</w:t>
-            </w:r>
-            <w:proofErr w:type="spellEnd"/>
-            <w:r>
-              <w:t>.</w:t>
+              <w:t>Il genitore interagisce con il sistema di PayPal.</w:t>
             </w:r>
           </w:p>
           <w:p>
@@ -24292,13 +23110,8 @@
               </w:rPr>
             </w:pPr>
             <w:r>
-              <w:t xml:space="preserve">Il sistema di </w:t>
-            </w:r>
-            <w:proofErr w:type="spellStart"/>
-            <w:r>
-              <w:t>PayPal</w:t>
-            </w:r>
-            <w:proofErr w:type="spellEnd"/>
+              <w:t>Il sistema di PayPal</w:t>
+            </w:r>
             <w:r>
               <w:t xml:space="preserve"> ritorna l’esito del pagamento.</w:t>
             </w:r>
@@ -24383,12 +23196,8 @@
             </w:r>
             <w:r>
               <w:br/>
-            </w:r>
-            <w:proofErr w:type="spellStart"/>
-            <w:r>
               <w:t>AnnullaPrenotazione</w:t>
             </w:r>
-            <w:proofErr w:type="spellEnd"/>
           </w:p>
         </w:tc>
         <w:tc>
@@ -24418,13 +23227,8 @@
               <w:t xml:space="preserve"> se il genitore sceglie la funzionalità “Annulla” allora il sistema </w:t>
             </w:r>
             <w:r>
-              <w:t xml:space="preserve">non si connette al sistema di </w:t>
-            </w:r>
-            <w:proofErr w:type="spellStart"/>
-            <w:r>
-              <w:t>PayPal</w:t>
-            </w:r>
-            <w:proofErr w:type="spellEnd"/>
+              <w:t>non si connette al sistema di PayPal</w:t>
+            </w:r>
             <w:r>
               <w:t>.</w:t>
             </w:r>
@@ -24447,7 +23251,6 @@
           <w:szCs w:val="28"/>
         </w:rPr>
       </w:pPr>
-      <w:proofErr w:type="spellStart"/>
       <w:r>
         <w:rPr>
           <w:rFonts w:ascii="Calibri Light"/>
@@ -24456,18 +23259,7 @@
           <w:sz w:val="28"/>
           <w:szCs w:val="28"/>
         </w:rPr>
-        <w:t>UC_PagamentoConCarta</w:t>
-      </w:r>
-      <w:proofErr w:type="spellEnd"/>
-      <w:r>
-        <w:rPr>
-          <w:rFonts w:ascii="Calibri Light"/>
-          <w:b/>
-          <w:bCs/>
-          <w:sz w:val="28"/>
-          <w:szCs w:val="28"/>
-        </w:rPr>
-        <w:t>:</w:t>
+        <w:t>UC_PagamentoConCarta:</w:t>
       </w:r>
     </w:p>
     <w:p>
@@ -24533,11 +23325,9 @@
             </w:tcMar>
           </w:tcPr>
           <w:p>
-            <w:proofErr w:type="spellStart"/>
             <w:r>
               <w:t>PagamentoPrenotazione</w:t>
             </w:r>
-            <w:proofErr w:type="spellEnd"/>
           </w:p>
         </w:tc>
       </w:tr>
@@ -24708,15 +23498,7 @@
               <w:br/>
             </w:r>
             <w:r>
-              <w:t>(</w:t>
-            </w:r>
-            <w:proofErr w:type="spellStart"/>
-            <w:r>
-              <w:t>Mockup</w:t>
-            </w:r>
-            <w:proofErr w:type="spellEnd"/>
-            <w:r>
-              <w:t xml:space="preserve"> 2.13).</w:t>
+              <w:t>(Mockup 2.13).</w:t>
             </w:r>
           </w:p>
           <w:p>
@@ -24787,7 +23569,6 @@
           </w:tcPr>
           <w:p>
             <w:r>
-              <w:lastRenderedPageBreak/>
               <w:t>Condizione d’uscita</w:t>
             </w:r>
           </w:p>
@@ -24841,7 +23622,6 @@
           <w:szCs w:val="28"/>
         </w:rPr>
       </w:pPr>
-      <w:proofErr w:type="spellStart"/>
       <w:r>
         <w:rPr>
           <w:rFonts w:ascii="Calibri Light"/>
@@ -24850,18 +23630,7 @@
           <w:sz w:val="28"/>
           <w:szCs w:val="28"/>
         </w:rPr>
-        <w:t>UC_DisdettaPrenotazione</w:t>
-      </w:r>
-      <w:proofErr w:type="spellEnd"/>
-      <w:r>
-        <w:rPr>
-          <w:rFonts w:ascii="Calibri Light"/>
-          <w:b/>
-          <w:bCs/>
-          <w:sz w:val="28"/>
-          <w:szCs w:val="28"/>
-        </w:rPr>
-        <w:t>:</w:t>
+        <w:t>UC_DisdettaPrenotazione:</w:t>
       </w:r>
     </w:p>
     <w:p>
@@ -24942,11 +23711,9 @@
               <w:suppressAutoHyphens/>
               <w:textAlignment w:val="baseline"/>
             </w:pPr>
-            <w:proofErr w:type="spellStart"/>
             <w:r>
               <w:t>DisdettaPrenotazione</w:t>
             </w:r>
-            <w:proofErr w:type="spellEnd"/>
           </w:p>
         </w:tc>
       </w:tr>
@@ -25121,23 +23888,10 @@
               <w:textAlignment w:val="baseline"/>
             </w:pPr>
             <w:r>
-              <w:t xml:space="preserve">Il genitore accede alla funzionalità di “Disdetta” su una </w:t>
-            </w:r>
-            <w:proofErr w:type="gramStart"/>
-            <w:r>
-              <w:t>prenotazione</w:t>
-            </w:r>
-            <w:r>
-              <w:t>(</w:t>
-            </w:r>
-            <w:proofErr w:type="spellStart"/>
-            <w:proofErr w:type="gramEnd"/>
-            <w:r>
-              <w:t>Mockup</w:t>
-            </w:r>
-            <w:proofErr w:type="spellEnd"/>
-            <w:r>
-              <w:t xml:space="preserve"> 2.16)</w:t>
+              <w:t>Il genitore accede alla funzionalità di “Disdetta” su una prenotazione</w:t>
+            </w:r>
+            <w:r>
+              <w:t>(Mockup 2.16)</w:t>
             </w:r>
             <w:r>
               <w:t>.</w:t>
@@ -25165,7 +23919,6 @@
               </w:rPr>
               <w:t xml:space="preserve"> (</w:t>
             </w:r>
-            <w:proofErr w:type="spellStart"/>
             <w:r>
               <w:rPr>
                 <w:rFonts w:asciiTheme="minorHAnsi" w:eastAsiaTheme="minorEastAsia" w:hAnsiTheme="minorHAnsi" w:cstheme="minorBidi"/>
@@ -25176,14 +23929,7 @@
               <w:rPr>
                 <w:rFonts w:asciiTheme="minorHAnsi" w:eastAsiaTheme="minorEastAsia" w:hAnsiTheme="minorHAnsi" w:cstheme="minorBidi"/>
               </w:rPr>
-              <w:t>ockup</w:t>
-            </w:r>
-            <w:proofErr w:type="spellEnd"/>
-            <w:r>
-              <w:rPr>
-                <w:rFonts w:asciiTheme="minorHAnsi" w:eastAsiaTheme="minorEastAsia" w:hAnsiTheme="minorHAnsi" w:cstheme="minorBidi"/>
-              </w:rPr>
-              <w:t xml:space="preserve"> 2.1</w:t>
+              <w:t>ockup 2.1</w:t>
             </w:r>
             <w:r>
               <w:rPr>
@@ -25269,23 +24015,10 @@
               <w:textAlignment w:val="baseline"/>
             </w:pPr>
             <w:r>
-              <w:t xml:space="preserve">Il sistema disdice la </w:t>
-            </w:r>
-            <w:proofErr w:type="gramStart"/>
-            <w:r>
-              <w:t>prenotazione</w:t>
-            </w:r>
-            <w:r>
-              <w:t>(</w:t>
-            </w:r>
-            <w:proofErr w:type="spellStart"/>
-            <w:proofErr w:type="gramEnd"/>
-            <w:r>
-              <w:t>Mockup</w:t>
-            </w:r>
-            <w:proofErr w:type="spellEnd"/>
-            <w:r>
-              <w:t xml:space="preserve"> 2.19)</w:t>
+              <w:t>Il sistema disdice la prenotazione</w:t>
+            </w:r>
+            <w:r>
+              <w:t>(Mockup 2.19)</w:t>
             </w:r>
             <w:r>
               <w:t>.</w:t>
@@ -25323,12 +24056,8 @@
             </w:r>
             <w:r>
               <w:br/>
-            </w:r>
-            <w:proofErr w:type="spellStart"/>
-            <w:r>
               <w:t>DisdettaAnnullata</w:t>
             </w:r>
-            <w:proofErr w:type="spellEnd"/>
           </w:p>
         </w:tc>
         <w:tc>
@@ -25382,7 +24111,6 @@
           <w:szCs w:val="28"/>
         </w:rPr>
       </w:pPr>
-      <w:proofErr w:type="spellStart"/>
       <w:r>
         <w:rPr>
           <w:rFonts w:ascii="Calibri Light"/>
@@ -25391,18 +24119,7 @@
           <w:sz w:val="28"/>
           <w:szCs w:val="28"/>
         </w:rPr>
-        <w:t>UC_VisualizzaPrenotazione</w:t>
-      </w:r>
-      <w:proofErr w:type="spellEnd"/>
-      <w:r>
-        <w:rPr>
-          <w:rFonts w:ascii="Calibri Light"/>
-          <w:b/>
-          <w:bCs/>
-          <w:sz w:val="28"/>
-          <w:szCs w:val="28"/>
-        </w:rPr>
-        <w:t xml:space="preserve"> (Genitore):</w:t>
+        <w:t>UC_VisualizzaPrenotazione (Genitore):</w:t>
       </w:r>
     </w:p>
     <w:p>
@@ -25479,11 +24196,9 @@
               <w:suppressAutoHyphens/>
               <w:textAlignment w:val="baseline"/>
             </w:pPr>
-            <w:proofErr w:type="spellStart"/>
             <w:r>
               <w:t>VisualizzaPrenotazioni</w:t>
             </w:r>
-            <w:proofErr w:type="spellEnd"/>
           </w:p>
         </w:tc>
       </w:tr>
@@ -25596,15 +24311,7 @@
               <w:textAlignment w:val="baseline"/>
             </w:pPr>
             <w:r>
-              <w:t xml:space="preserve">Il genitore si trova nella </w:t>
-            </w:r>
-            <w:proofErr w:type="spellStart"/>
-            <w:r>
-              <w:t>dashboard</w:t>
-            </w:r>
-            <w:proofErr w:type="spellEnd"/>
-            <w:r>
-              <w:t xml:space="preserve"> personale.</w:t>
+              <w:t>Il genitore si trova nella dashboard personale.</w:t>
             </w:r>
           </w:p>
         </w:tc>
@@ -25669,23 +24376,10 @@
               </w:rPr>
             </w:pPr>
             <w:r>
-              <w:t>Il genitore accede alla funzionalità “</w:t>
-            </w:r>
-            <w:proofErr w:type="gramStart"/>
-            <w:r>
-              <w:t>Prenotazioni”</w:t>
-            </w:r>
-            <w:r>
-              <w:t>(</w:t>
-            </w:r>
-            <w:proofErr w:type="spellStart"/>
-            <w:proofErr w:type="gramEnd"/>
-            <w:r>
-              <w:t>Mockup</w:t>
-            </w:r>
-            <w:proofErr w:type="spellEnd"/>
-            <w:r>
-              <w:t xml:space="preserve"> 2.16)</w:t>
+              <w:t>Il genitore accede alla funzionalità “Prenotazioni”</w:t>
+            </w:r>
+            <w:r>
+              <w:t>(Mockup 2.16)</w:t>
             </w:r>
             <w:r>
               <w:t>.</w:t>
@@ -25774,7 +24468,6 @@
           <w:szCs w:val="28"/>
         </w:rPr>
       </w:pPr>
-      <w:proofErr w:type="spellStart"/>
       <w:r>
         <w:rPr>
           <w:rFonts w:ascii="Calibri Light"/>
@@ -25795,7 +24488,6 @@
         </w:rPr>
         <w:t>Effettuate</w:t>
       </w:r>
-      <w:proofErr w:type="spellEnd"/>
       <w:r>
         <w:rPr>
           <w:rFonts w:ascii="Calibri Light"/>
@@ -25876,14 +24568,12 @@
             </w:tcMar>
           </w:tcPr>
           <w:p>
-            <w:proofErr w:type="spellStart"/>
             <w:r>
               <w:t>VisualizzaPrenotazioni</w:t>
             </w:r>
             <w:r>
               <w:t>Effettuate</w:t>
             </w:r>
-            <w:proofErr w:type="spellEnd"/>
           </w:p>
         </w:tc>
       </w:tr>
@@ -25980,31 +24670,10 @@
           </w:tcPr>
           <w:p>
             <w:r>
-              <w:t xml:space="preserve">Il segretario si trova nella </w:t>
-            </w:r>
-            <w:proofErr w:type="spellStart"/>
-            <w:r>
-              <w:t>dashboard</w:t>
-            </w:r>
-            <w:proofErr w:type="spellEnd"/>
-            <w:r>
-              <w:t xml:space="preserve"> </w:t>
-            </w:r>
-            <w:proofErr w:type="gramStart"/>
-            <w:r>
-              <w:t>personale</w:t>
-            </w:r>
-            <w:r>
-              <w:t>(</w:t>
-            </w:r>
-            <w:proofErr w:type="spellStart"/>
-            <w:proofErr w:type="gramEnd"/>
-            <w:r>
-              <w:t>Mockup</w:t>
-            </w:r>
-            <w:proofErr w:type="spellEnd"/>
-            <w:r>
-              <w:t xml:space="preserve"> 3.1)</w:t>
+              <w:t>Il segretario si trova nella dashboard personale</w:t>
+            </w:r>
+            <w:r>
+              <w:t>(Mockup 3.1)</w:t>
             </w:r>
             <w:r>
               <w:t>.</w:t>
@@ -26125,31 +24794,10 @@
           </w:tcPr>
           <w:p>
             <w:r>
-              <w:t xml:space="preserve">Il sistema mostra le prenotazioni effettuate </w:t>
-            </w:r>
-            <w:proofErr w:type="spellStart"/>
-            <w:r>
-              <w:t>effettuate</w:t>
-            </w:r>
-            <w:proofErr w:type="spellEnd"/>
-            <w:r>
-              <w:t xml:space="preserve"> dai </w:t>
-            </w:r>
-            <w:proofErr w:type="gramStart"/>
-            <w:r>
-              <w:t>genitori</w:t>
-            </w:r>
-            <w:r>
-              <w:t>(</w:t>
-            </w:r>
-            <w:proofErr w:type="spellStart"/>
-            <w:proofErr w:type="gramEnd"/>
-            <w:r>
-              <w:t>Mockup</w:t>
-            </w:r>
-            <w:proofErr w:type="spellEnd"/>
-            <w:r>
-              <w:t xml:space="preserve"> 3.2)</w:t>
+              <w:t>Il sistema mostra le prenotazioni effettuate effettuate dai genitori</w:t>
+            </w:r>
+            <w:r>
+              <w:t>(Mockup 3.2)</w:t>
             </w:r>
             <w:r>
               <w:t>.</w:t>
@@ -26208,7 +24856,6 @@
           <w:szCs w:val="28"/>
         </w:rPr>
       </w:pPr>
-      <w:proofErr w:type="spellStart"/>
       <w:r>
         <w:rPr>
           <w:rFonts w:ascii="Calibri Light"/>
@@ -26218,18 +24865,7 @@
           <w:szCs w:val="28"/>
         </w:rPr>
         <w:lastRenderedPageBreak/>
-        <w:t>UC_VisualizzaDettagliPrenotazione</w:t>
-      </w:r>
-      <w:proofErr w:type="spellEnd"/>
-      <w:r>
-        <w:rPr>
-          <w:rFonts w:ascii="Calibri Light"/>
-          <w:b/>
-          <w:bCs/>
-          <w:sz w:val="28"/>
-          <w:szCs w:val="28"/>
-        </w:rPr>
-        <w:t xml:space="preserve"> (Genitore):</w:t>
+        <w:t>UC_VisualizzaDettagliPrenotazione (Genitore):</w:t>
       </w:r>
     </w:p>
     <w:p>
@@ -26309,11 +24945,9 @@
               <w:suppressAutoHyphens/>
               <w:textAlignment w:val="baseline"/>
             </w:pPr>
-            <w:proofErr w:type="spellStart"/>
             <w:r>
               <w:t>VisualizzaDettagliPrenotazione</w:t>
             </w:r>
-            <w:proofErr w:type="spellEnd"/>
           </w:p>
         </w:tc>
       </w:tr>
@@ -26497,21 +25131,7 @@
               <w:rPr>
                 <w:rFonts w:asciiTheme="minorHAnsi" w:eastAsiaTheme="minorEastAsia" w:hAnsiTheme="minorHAnsi" w:cstheme="minorBidi"/>
               </w:rPr>
-              <w:t xml:space="preserve"> (</w:t>
-            </w:r>
-            <w:proofErr w:type="spellStart"/>
-            <w:r>
-              <w:rPr>
-                <w:rFonts w:asciiTheme="minorHAnsi" w:eastAsiaTheme="minorEastAsia" w:hAnsiTheme="minorHAnsi" w:cstheme="minorBidi"/>
-              </w:rPr>
-              <w:t>Mockup</w:t>
-            </w:r>
-            <w:proofErr w:type="spellEnd"/>
-            <w:r>
-              <w:rPr>
-                <w:rFonts w:asciiTheme="minorHAnsi" w:eastAsiaTheme="minorEastAsia" w:hAnsiTheme="minorHAnsi" w:cstheme="minorBidi"/>
-              </w:rPr>
-              <w:t xml:space="preserve"> 2.16)</w:t>
+              <w:t xml:space="preserve"> (Mockup 2.16)</w:t>
             </w:r>
             <w:r>
               <w:t>.</w:t>
@@ -26579,7 +25199,6 @@
               </w:rPr>
               <w:t xml:space="preserve"> (</w:t>
             </w:r>
-            <w:proofErr w:type="spellStart"/>
             <w:r>
               <w:rPr>
                 <w:rFonts w:asciiTheme="minorHAnsi" w:eastAsiaTheme="minorEastAsia" w:hAnsiTheme="minorHAnsi" w:cstheme="minorBidi"/>
@@ -26590,14 +25209,7 @@
               <w:rPr>
                 <w:rFonts w:asciiTheme="minorHAnsi" w:eastAsiaTheme="minorEastAsia" w:hAnsiTheme="minorHAnsi" w:cstheme="minorBidi"/>
               </w:rPr>
-              <w:t>ockup</w:t>
-            </w:r>
-            <w:proofErr w:type="spellEnd"/>
-            <w:r>
-              <w:rPr>
-                <w:rFonts w:asciiTheme="minorHAnsi" w:eastAsiaTheme="minorEastAsia" w:hAnsiTheme="minorHAnsi" w:cstheme="minorBidi"/>
-              </w:rPr>
-              <w:t xml:space="preserve"> </w:t>
+              <w:t xml:space="preserve">ockup </w:t>
             </w:r>
             <w:r>
               <w:rPr>
@@ -26644,7 +25256,6 @@
           <w:szCs w:val="28"/>
         </w:rPr>
       </w:pPr>
-      <w:proofErr w:type="spellStart"/>
       <w:r>
         <w:rPr>
           <w:rFonts w:ascii="Calibri Light"/>
@@ -26653,18 +25264,7 @@
           <w:sz w:val="28"/>
           <w:szCs w:val="28"/>
         </w:rPr>
-        <w:t>UC_VisualizzaDettagliPrenotazione</w:t>
-      </w:r>
-      <w:proofErr w:type="spellEnd"/>
-      <w:r>
-        <w:rPr>
-          <w:rFonts w:ascii="Calibri Light"/>
-          <w:b/>
-          <w:bCs/>
-          <w:sz w:val="28"/>
-          <w:szCs w:val="28"/>
-        </w:rPr>
-        <w:t xml:space="preserve"> (Segretario):</w:t>
+        <w:t>UC_VisualizzaDettagliPrenotazione (Segretario):</w:t>
       </w:r>
     </w:p>
     <w:p>
@@ -26731,14 +25331,12 @@
             </w:tcMar>
           </w:tcPr>
           <w:p>
-            <w:proofErr w:type="spellStart"/>
             <w:r>
               <w:t>VisualizzaDettagliPrenotazione</w:t>
             </w:r>
             <w:r>
               <w:t>Effettuata</w:t>
             </w:r>
-            <w:proofErr w:type="spellEnd"/>
           </w:p>
         </w:tc>
       </w:tr>
@@ -26844,21 +25442,7 @@
               <w:rPr>
                 <w:rFonts w:asciiTheme="minorHAnsi" w:eastAsiaTheme="minorEastAsia" w:hAnsiTheme="minorHAnsi" w:cstheme="minorBidi"/>
               </w:rPr>
-              <w:t xml:space="preserve"> (</w:t>
-            </w:r>
-            <w:proofErr w:type="spellStart"/>
-            <w:r>
-              <w:rPr>
-                <w:rFonts w:asciiTheme="minorHAnsi" w:eastAsiaTheme="minorEastAsia" w:hAnsiTheme="minorHAnsi" w:cstheme="minorBidi"/>
-              </w:rPr>
-              <w:t>Mockup</w:t>
-            </w:r>
-            <w:proofErr w:type="spellEnd"/>
-            <w:r>
-              <w:rPr>
-                <w:rFonts w:asciiTheme="minorHAnsi" w:eastAsiaTheme="minorEastAsia" w:hAnsiTheme="minorHAnsi" w:cstheme="minorBidi"/>
-              </w:rPr>
-              <w:t xml:space="preserve"> 3.2)</w:t>
+              <w:t xml:space="preserve"> (Mockup 3.2)</w:t>
             </w:r>
             <w:r>
               <w:t>.</w:t>
@@ -26987,7 +25571,6 @@
               </w:rPr>
               <w:t xml:space="preserve"> (</w:t>
             </w:r>
-            <w:proofErr w:type="spellStart"/>
             <w:r>
               <w:rPr>
                 <w:rFonts w:asciiTheme="minorHAnsi" w:eastAsiaTheme="minorEastAsia" w:hAnsiTheme="minorHAnsi" w:cstheme="minorBidi"/>
@@ -26998,14 +25581,7 @@
               <w:rPr>
                 <w:rFonts w:asciiTheme="minorHAnsi" w:eastAsiaTheme="minorEastAsia" w:hAnsiTheme="minorHAnsi" w:cstheme="minorBidi"/>
               </w:rPr>
-              <w:t>ockup</w:t>
-            </w:r>
-            <w:proofErr w:type="spellEnd"/>
-            <w:r>
-              <w:rPr>
-                <w:rFonts w:asciiTheme="minorHAnsi" w:eastAsiaTheme="minorEastAsia" w:hAnsiTheme="minorHAnsi" w:cstheme="minorBidi"/>
-              </w:rPr>
-              <w:t xml:space="preserve"> 3.</w:t>
+              <w:t>ockup 3.</w:t>
             </w:r>
             <w:r>
               <w:rPr>
@@ -27049,7 +25625,6 @@
           <w:szCs w:val="28"/>
         </w:rPr>
       </w:pPr>
-      <w:proofErr w:type="spellStart"/>
       <w:r>
         <w:rPr>
           <w:rFonts w:ascii="Calibri Light"/>
@@ -27058,18 +25633,7 @@
           <w:sz w:val="28"/>
           <w:szCs w:val="28"/>
         </w:rPr>
-        <w:t>UC_SceltaRimborso</w:t>
-      </w:r>
-      <w:proofErr w:type="spellEnd"/>
-      <w:r>
-        <w:rPr>
-          <w:rFonts w:ascii="Calibri Light"/>
-          <w:b/>
-          <w:bCs/>
-          <w:sz w:val="28"/>
-          <w:szCs w:val="28"/>
-        </w:rPr>
-        <w:t>:</w:t>
+        <w:t>UC_SceltaRimborso:</w:t>
       </w:r>
     </w:p>
     <w:p>
@@ -27146,11 +25710,9 @@
               <w:suppressAutoHyphens/>
               <w:textAlignment w:val="baseline"/>
             </w:pPr>
-            <w:proofErr w:type="spellStart"/>
             <w:r>
               <w:t>SceltaRimborso</w:t>
             </w:r>
-            <w:proofErr w:type="spellEnd"/>
           </w:p>
         </w:tc>
       </w:tr>
@@ -27340,21 +25902,7 @@
               <w:rPr>
                 <w:rFonts w:asciiTheme="minorHAnsi" w:eastAsiaTheme="minorEastAsia" w:hAnsiTheme="minorHAnsi" w:cstheme="minorBidi"/>
               </w:rPr>
-              <w:t>(</w:t>
-            </w:r>
-            <w:proofErr w:type="spellStart"/>
-            <w:r>
-              <w:rPr>
-                <w:rFonts w:asciiTheme="minorHAnsi" w:eastAsiaTheme="minorEastAsia" w:hAnsiTheme="minorHAnsi" w:cstheme="minorBidi"/>
-              </w:rPr>
-              <w:t>Mockup</w:t>
-            </w:r>
-            <w:proofErr w:type="spellEnd"/>
-            <w:r>
-              <w:rPr>
-                <w:rFonts w:asciiTheme="minorHAnsi" w:eastAsiaTheme="minorEastAsia" w:hAnsiTheme="minorHAnsi" w:cstheme="minorBidi"/>
-              </w:rPr>
-              <w:t xml:space="preserve"> 3.2)</w:t>
+              <w:t>(Mockup 3.2)</w:t>
             </w:r>
             <w:r>
               <w:t>.</w:t>
@@ -27386,21 +25934,7 @@
               <w:rPr>
                 <w:rFonts w:asciiTheme="minorHAnsi" w:eastAsiaTheme="minorEastAsia" w:hAnsiTheme="minorHAnsi" w:cstheme="minorBidi"/>
               </w:rPr>
-              <w:t>(</w:t>
-            </w:r>
-            <w:proofErr w:type="spellStart"/>
-            <w:r>
-              <w:rPr>
-                <w:rFonts w:asciiTheme="minorHAnsi" w:eastAsiaTheme="minorEastAsia" w:hAnsiTheme="minorHAnsi" w:cstheme="minorBidi"/>
-              </w:rPr>
-              <w:t>Mockup</w:t>
-            </w:r>
-            <w:proofErr w:type="spellEnd"/>
-            <w:r>
-              <w:rPr>
-                <w:rFonts w:asciiTheme="minorHAnsi" w:eastAsiaTheme="minorEastAsia" w:hAnsiTheme="minorHAnsi" w:cstheme="minorBidi"/>
-              </w:rPr>
-              <w:t xml:space="preserve"> 3.4)</w:t>
+              <w:t>(Mockup 3.4)</w:t>
             </w:r>
             <w:r>
               <w:t>.</w:t>
@@ -27495,7 +26029,6 @@
           <w:szCs w:val="28"/>
         </w:rPr>
       </w:pPr>
-      <w:proofErr w:type="spellStart"/>
       <w:r>
         <w:rPr>
           <w:rFonts w:ascii="Calibri Light"/>
@@ -27504,18 +26037,7 @@
           <w:sz w:val="28"/>
           <w:szCs w:val="28"/>
         </w:rPr>
-        <w:t>UC_AggiungiNota</w:t>
-      </w:r>
-      <w:proofErr w:type="spellEnd"/>
-      <w:r>
-        <w:rPr>
-          <w:rFonts w:ascii="Calibri Light"/>
-          <w:b/>
-          <w:bCs/>
-          <w:sz w:val="28"/>
-          <w:szCs w:val="28"/>
-        </w:rPr>
-        <w:t>:</w:t>
+        <w:t>UC_AggiungiNota:</w:t>
       </w:r>
     </w:p>
     <w:p>
@@ -27595,11 +26117,9 @@
               <w:suppressAutoHyphens/>
               <w:textAlignment w:val="baseline"/>
             </w:pPr>
-            <w:proofErr w:type="spellStart"/>
             <w:r>
               <w:t>AggiungiNota</w:t>
             </w:r>
-            <w:proofErr w:type="spellEnd"/>
           </w:p>
         </w:tc>
       </w:tr>
@@ -27800,14 +26320,12 @@
               </w:rPr>
               <w:t xml:space="preserve"> (</w:t>
             </w:r>
-            <w:proofErr w:type="spellStart"/>
             <w:r>
               <w:rPr>
                 <w:rFonts w:asciiTheme="minorHAnsi" w:eastAsiaTheme="minorEastAsia" w:hAnsiTheme="minorHAnsi" w:cstheme="minorBidi"/>
               </w:rPr>
               <w:t>Mockup</w:t>
             </w:r>
-            <w:proofErr w:type="spellEnd"/>
             <w:r>
               <w:rPr>
                 <w:rFonts w:asciiTheme="minorHAnsi" w:eastAsiaTheme="minorEastAsia" w:hAnsiTheme="minorHAnsi" w:cstheme="minorBidi"/>
@@ -27940,29 +26458,7 @@
           <w:sz w:val="28"/>
           <w:szCs w:val="28"/>
         </w:rPr>
-        <w:t xml:space="preserve"> </w:t>
-      </w:r>
-      <w:proofErr w:type="spellStart"/>
-      <w:r>
-        <w:rPr>
-          <w:rFonts w:ascii="Calibri Light"/>
-          <w:b/>
-          <w:bCs/>
-          <w:sz w:val="28"/>
-          <w:szCs w:val="28"/>
-        </w:rPr>
-        <w:t>UC_VisualizzaNota</w:t>
-      </w:r>
-      <w:proofErr w:type="spellEnd"/>
-      <w:r>
-        <w:rPr>
-          <w:rFonts w:ascii="Calibri Light"/>
-          <w:b/>
-          <w:bCs/>
-          <w:sz w:val="28"/>
-          <w:szCs w:val="28"/>
-        </w:rPr>
-        <w:t>:</w:t>
+        <w:t xml:space="preserve"> UC_VisualizzaNota:</w:t>
       </w:r>
     </w:p>
     <w:p>
@@ -28042,11 +26538,9 @@
               <w:suppressAutoHyphens/>
               <w:textAlignment w:val="baseline"/>
             </w:pPr>
-            <w:proofErr w:type="spellStart"/>
             <w:r>
               <w:t>VisualizzaNota</w:t>
             </w:r>
-            <w:proofErr w:type="spellEnd"/>
           </w:p>
         </w:tc>
       </w:tr>
@@ -28232,7 +26726,6 @@
               </w:rPr>
               <w:t xml:space="preserve"> (</w:t>
             </w:r>
-            <w:proofErr w:type="spellStart"/>
             <w:r>
               <w:rPr>
                 <w:rFonts w:asciiTheme="minorHAnsi" w:eastAsiaTheme="minorEastAsia" w:hAnsiTheme="minorHAnsi" w:cstheme="minorBidi"/>
@@ -28243,14 +26736,7 @@
               <w:rPr>
                 <w:rFonts w:asciiTheme="minorHAnsi" w:eastAsiaTheme="minorEastAsia" w:hAnsiTheme="minorHAnsi" w:cstheme="minorBidi"/>
               </w:rPr>
-              <w:t>ockup</w:t>
-            </w:r>
-            <w:proofErr w:type="spellEnd"/>
-            <w:r>
-              <w:rPr>
-                <w:rFonts w:asciiTheme="minorHAnsi" w:eastAsiaTheme="minorEastAsia" w:hAnsiTheme="minorHAnsi" w:cstheme="minorBidi"/>
-              </w:rPr>
-              <w:t xml:space="preserve"> </w:t>
+              <w:t xml:space="preserve">ockup </w:t>
             </w:r>
             <w:r>
               <w:rPr>
@@ -28362,29 +26848,7 @@
           <w:sz w:val="28"/>
           <w:szCs w:val="28"/>
         </w:rPr>
-        <w:t xml:space="preserve"> </w:t>
-      </w:r>
-      <w:proofErr w:type="spellStart"/>
-      <w:r>
-        <w:rPr>
-          <w:rFonts w:ascii="Calibri Light"/>
-          <w:b/>
-          <w:bCs/>
-          <w:sz w:val="28"/>
-          <w:szCs w:val="28"/>
-        </w:rPr>
-        <w:t>UC_ControlloPrenotazioneQRCode</w:t>
-      </w:r>
-      <w:proofErr w:type="spellEnd"/>
-      <w:r>
-        <w:rPr>
-          <w:rFonts w:ascii="Calibri Light"/>
-          <w:b/>
-          <w:bCs/>
-          <w:sz w:val="28"/>
-          <w:szCs w:val="28"/>
-        </w:rPr>
-        <w:t>:</w:t>
+        <w:t xml:space="preserve"> UC_ControlloPrenotazioneQRCode:</w:t>
       </w:r>
     </w:p>
     <w:p>
@@ -28464,11 +26928,9 @@
               <w:suppressAutoHyphens/>
               <w:textAlignment w:val="baseline"/>
             </w:pPr>
-            <w:proofErr w:type="spellStart"/>
             <w:r>
               <w:t>ControlloPrenotazioneQRCode</w:t>
             </w:r>
-            <w:proofErr w:type="spellEnd"/>
           </w:p>
         </w:tc>
       </w:tr>
@@ -28763,12 +27225,8 @@
             </w:r>
             <w:r>
               <w:br/>
-            </w:r>
-            <w:proofErr w:type="spellStart"/>
-            <w:r>
               <w:t>QRCodeNonDecodificabile</w:t>
             </w:r>
-            <w:proofErr w:type="spellEnd"/>
           </w:p>
         </w:tc>
         <w:tc>
@@ -28828,12 +27286,8 @@
             </w:r>
             <w:r>
               <w:br/>
-            </w:r>
-            <w:proofErr w:type="spellStart"/>
-            <w:r>
               <w:t>PrenotazioneNonTrovata</w:t>
             </w:r>
-            <w:proofErr w:type="spellEnd"/>
           </w:p>
         </w:tc>
         <w:tc>
@@ -28907,20 +27361,9 @@
           <w:szCs w:val="36"/>
           <w:lang w:val="en-US"/>
         </w:rPr>
-        <w:t xml:space="preserve">screen </w:t>
-      </w:r>
-      <w:proofErr w:type="gramStart"/>
-      <w:r>
-        <w:rPr>
-          <w:color w:val="4F81BD" w:themeColor="accent1"/>
-          <w:sz w:val="36"/>
-          <w:szCs w:val="36"/>
-          <w:lang w:val="en-US"/>
-        </w:rPr>
-        <w:t>mock ups</w:t>
+        <w:t>screen mock ups</w:t>
       </w:r>
       <w:bookmarkEnd w:id="37"/>
-      <w:proofErr w:type="gramEnd"/>
     </w:p>
     <w:p>
       <w:pPr>
@@ -42687,16 +41130,6 @@
 </file>
 
 <file path=customXml/item1.xml><?xml version="1.0" encoding="utf-8"?>
-<b:Sources xmlns:b="http://schemas.openxmlformats.org/officeDocument/2006/bibliography" xmlns="http://schemas.openxmlformats.org/officeDocument/2006/bibliography" SelectedStyle="/APASixthEditionOfficeOnline.xsl" StyleName="APA" Version="6"/>
-</file>
-
-<file path=customXml/item2.xml><?xml version="1.0" encoding="utf-8"?>
-<p:properties xmlns:p="http://schemas.microsoft.com/office/2006/metadata/properties" xmlns:xsi="http://www.w3.org/2001/XMLSchema-instance" xmlns:pc="http://schemas.microsoft.com/office/infopath/2007/PartnerControls">
-  <documentManagement/>
-</p:properties>
-</file>
-
-<file path=customXml/item3.xml><?xml version="1.0" encoding="utf-8"?>
 <?mso-contentType ?>
 <FormTemplates xmlns="http://schemas.microsoft.com/sharepoint/v3/contenttype/forms">
   <Display>DocumentLibraryForm</Display>
@@ -42705,7 +41138,11 @@
 </FormTemplates>
 </file>
 
-<file path=customXml/item4.xml><?xml version="1.0" encoding="utf-8"?>
+<file path=customXml/item2.xml><?xml version="1.0" encoding="utf-8"?>
+<b:Sources xmlns:b="http://schemas.openxmlformats.org/officeDocument/2006/bibliography" xmlns="http://schemas.openxmlformats.org/officeDocument/2006/bibliography" SelectedStyle="/APASixthEditionOfficeOnline.xsl" StyleName="APA" Version="6"/>
+</file>
+
+<file path=customXml/item3.xml><?xml version="1.0" encoding="utf-8"?>
 <ct:contentTypeSchema xmlns:ct="http://schemas.microsoft.com/office/2006/metadata/contentType" xmlns:ma="http://schemas.microsoft.com/office/2006/metadata/properties/metaAttributes" ct:_="" ma:_="" ma:contentTypeName="Documento" ma:contentTypeID="0x010100EF10C102774CC343B14B44E209154F29" ma:contentTypeVersion="6" ma:contentTypeDescription="Creare un nuovo documento." ma:contentTypeScope="" ma:versionID="31fc1c36130d8167e236fe7908007cab">
   <xsd:schema xmlns:xsd="http://www.w3.org/2001/XMLSchema" xmlns:xs="http://www.w3.org/2001/XMLSchema" xmlns:p="http://schemas.microsoft.com/office/2006/metadata/properties" xmlns:ns2="e86a63c2-7291-4cd2-9ba5-95d203bf00ef" targetNamespace="http://schemas.microsoft.com/office/2006/metadata/properties" ma:root="true" ma:fieldsID="45aa54b50abec586a36dff0b5345026d" ns2:_="">
     <xsd:import namespace="e86a63c2-7291-4cd2-9ba5-95d203bf00ef"/>
@@ -42863,7 +41300,21 @@
 </ct:contentTypeSchema>
 </file>
 
+<file path=customXml/item4.xml><?xml version="1.0" encoding="utf-8"?>
+<p:properties xmlns:p="http://schemas.microsoft.com/office/2006/metadata/properties" xmlns:xsi="http://www.w3.org/2001/XMLSchema-instance" xmlns:pc="http://schemas.microsoft.com/office/infopath/2007/PartnerControls">
+  <documentManagement/>
+</p:properties>
+</file>
+
 <file path=customXml/itemProps1.xml><?xml version="1.0" encoding="utf-8"?>
+<ds:datastoreItem xmlns:ds="http://schemas.openxmlformats.org/officeDocument/2006/customXml" ds:itemID="{08A7B94A-3755-422F-B203-D5E3309579D3}">
+  <ds:schemaRefs>
+    <ds:schemaRef ds:uri="http://schemas.microsoft.com/sharepoint/v3/contenttype/forms"/>
+  </ds:schemaRefs>
+</ds:datastoreItem>
+</file>
+
+<file path=customXml/itemProps2.xml><?xml version="1.0" encoding="utf-8"?>
 <ds:datastoreItem xmlns:ds="http://schemas.openxmlformats.org/officeDocument/2006/customXml" ds:itemID="{17724343-0370-A641-9C52-0C0B6A660AF3}">
   <ds:schemaRefs>
     <ds:schemaRef ds:uri="http://schemas.openxmlformats.org/officeDocument/2006/bibliography"/>
@@ -42871,24 +41322,7 @@
 </ds:datastoreItem>
 </file>
 
-<file path=customXml/itemProps2.xml><?xml version="1.0" encoding="utf-8"?>
-<ds:datastoreItem xmlns:ds="http://schemas.openxmlformats.org/officeDocument/2006/customXml" ds:itemID="{2402DA3D-29E7-4FA1-A17D-2A065ECBC113}">
-  <ds:schemaRefs>
-    <ds:schemaRef ds:uri="http://schemas.microsoft.com/office/2006/metadata/properties"/>
-    <ds:schemaRef ds:uri="http://schemas.microsoft.com/office/infopath/2007/PartnerControls"/>
-  </ds:schemaRefs>
-</ds:datastoreItem>
-</file>
-
 <file path=customXml/itemProps3.xml><?xml version="1.0" encoding="utf-8"?>
-<ds:datastoreItem xmlns:ds="http://schemas.openxmlformats.org/officeDocument/2006/customXml" ds:itemID="{08A7B94A-3755-422F-B203-D5E3309579D3}">
-  <ds:schemaRefs>
-    <ds:schemaRef ds:uri="http://schemas.microsoft.com/sharepoint/v3/contenttype/forms"/>
-  </ds:schemaRefs>
-</ds:datastoreItem>
-</file>
-
-<file path=customXml/itemProps4.xml><?xml version="1.0" encoding="utf-8"?>
 <ds:datastoreItem xmlns:ds="http://schemas.openxmlformats.org/officeDocument/2006/customXml" ds:itemID="{A5980556-6582-4E2C-9690-85BC1936E727}">
   <ds:schemaRefs>
     <ds:schemaRef ds:uri="http://schemas.microsoft.com/office/2006/metadata/contentType"/>
@@ -42904,4 +41338,13 @@
     <ds:schemaRef ds:uri="http://schemas.microsoft.com/internal/obd"/>
   </ds:schemaRefs>
 </ds:datastoreItem>
+</file>
+
+<file path=customXml/itemProps4.xml><?xml version="1.0" encoding="utf-8"?>
+<ds:datastoreItem xmlns:ds="http://schemas.openxmlformats.org/officeDocument/2006/customXml" ds:itemID="{2402DA3D-29E7-4FA1-A17D-2A065ECBC113}">
+  <ds:schemaRefs>
+    <ds:schemaRef ds:uri="http://schemas.microsoft.com/office/2006/metadata/properties"/>
+    <ds:schemaRef ds:uri="http://schemas.microsoft.com/office/infopath/2007/PartnerControls"/>
+  </ds:schemaRefs>
+</ds:datastoreItem>
 </file>
</xml_diff>